<commit_message>
Filtering of samples with low counts and replotting bray-curtis analysis.
</commit_message>
<xml_diff>
--- a/dada_pipeline_rds_version.docx
+++ b/dada_pipeline_rds_version.docx
@@ -59,7 +59,7 @@
         <w:pStyle w:val="FirstParagraph"/>
       </w:pPr>
       <w:r>
-        <w:t xml:space="preserve">Document utilises previously computed objects that have been saved as rds files. Result objects are loaded from files. Original code can be executed by changing eval to TRUE.</w:t>
+        <w:t xml:space="preserve">Document utilises previously computed objects saved as rds files. Objects are reloaded from files. Original code can be executed by changing eval to TRUE or executing chunk inside Rstudio.</w:t>
       </w:r>
     </w:p>
     <w:bookmarkStart w:id="20" w:name="preprocess-ion-torrent-adapter-reads"/>
@@ -357,7 +357,7 @@
         <w:rPr>
           <w:rStyle w:val="VerbatimChar"/>
         </w:rPr>
-        <w:t xml:space="preserve">[1] '1.30.0'</w:t>
+        <w:t xml:space="preserve">[1] '1.32.0'</w:t>
       </w:r>
     </w:p>
     <w:p>
@@ -461,7 +461,7 @@
         <w:rPr>
           <w:rStyle w:val="VerbatimChar"/>
         </w:rPr>
-        <w:t xml:space="preserve">[1] '2.70.2'</w:t>
+        <w:t xml:space="preserve">[1] '2.72.1'</w:t>
       </w:r>
     </w:p>
     <w:p>
@@ -513,7 +513,7 @@
         <w:rPr>
           <w:rStyle w:val="VerbatimChar"/>
         </w:rPr>
-        <w:t xml:space="preserve">[1] '2.30.0'</w:t>
+        <w:t xml:space="preserve">[1] '3.0.0'</w:t>
       </w:r>
     </w:p>
     <w:p>
@@ -565,7 +565,7 @@
         <w:rPr>
           <w:rStyle w:val="VerbatimChar"/>
         </w:rPr>
-        <w:t xml:space="preserve">[1] '1.46.0'</w:t>
+        <w:t xml:space="preserve">[1] '1.48.0'</w:t>
       </w:r>
     </w:p>
     <w:p>
@@ -721,7 +721,7 @@
         <w:rPr>
           <w:rStyle w:val="VerbatimChar"/>
         </w:rPr>
-        <w:t xml:space="preserve">[1] '1.10.0'</w:t>
+        <w:t xml:space="preserve">[1] '1.12.0'</w:t>
       </w:r>
     </w:p>
     <w:p>
@@ -929,7 +929,7 @@
         <w:rPr>
           <w:rStyle w:val="VerbatimChar"/>
         </w:rPr>
-        <w:t xml:space="preserve">[1] '1.30.1'</w:t>
+        <w:t xml:space="preserve">[1] '1.32.1'</w:t>
       </w:r>
     </w:p>
     <w:p>
@@ -986,6 +986,58 @@
     </w:p>
     <w:p>
       <w:pPr>
+        <w:pStyle w:val="SourceCode"/>
+      </w:pPr>
+      <w:r>
+        <w:rPr>
+          <w:rStyle w:val="FunctionTok"/>
+        </w:rPr>
+        <w:t xml:space="preserve">library</w:t>
+      </w:r>
+      <w:r>
+        <w:rPr>
+          <w:rStyle w:val="NormalTok"/>
+        </w:rPr>
+        <w:t xml:space="preserve">(ggsci);</w:t>
+      </w:r>
+      <w:r>
+        <w:rPr>
+          <w:rStyle w:val="FunctionTok"/>
+        </w:rPr>
+        <w:t xml:space="preserve">packageVersion</w:t>
+      </w:r>
+      <w:r>
+        <w:rPr>
+          <w:rStyle w:val="NormalTok"/>
+        </w:rPr>
+        <w:t xml:space="preserve">(</w:t>
+      </w:r>
+      <w:r>
+        <w:rPr>
+          <w:rStyle w:val="StringTok"/>
+        </w:rPr>
+        <w:t xml:space="preserve">"ggsci"</w:t>
+      </w:r>
+      <w:r>
+        <w:rPr>
+          <w:rStyle w:val="NormalTok"/>
+        </w:rPr>
+        <w:t xml:space="preserve">)</w:t>
+      </w:r>
+    </w:p>
+    <w:p>
+      <w:pPr>
+        <w:pStyle w:val="SourceCode"/>
+      </w:pPr>
+      <w:r>
+        <w:rPr>
+          <w:rStyle w:val="VerbatimChar"/>
+        </w:rPr>
+        <w:t xml:space="preserve">[1] '3.2.0'</w:t>
+      </w:r>
+    </w:p>
+    <w:p>
+      <w:pPr>
         <w:pStyle w:val="FirstParagraph"/>
       </w:pPr>
     </w:p>
@@ -1239,7 +1291,31 @@
         <w:rPr>
           <w:rStyle w:val="NormalTok"/>
         </w:rPr>
-        <w:t xml:space="preserve">(meta_file))</w:t>
+        <w:t xml:space="preserve">(meta_file, </w:t>
+      </w:r>
+      <w:r>
+        <w:rPr>
+          <w:rStyle w:val="AttributeTok"/>
+        </w:rPr>
+        <w:t xml:space="preserve">show_col_types =</w:t>
+      </w:r>
+      <w:r>
+        <w:rPr>
+          <w:rStyle w:val="NormalTok"/>
+        </w:rPr>
+        <w:t xml:space="preserve"> </w:t>
+      </w:r>
+      <w:r>
+        <w:rPr>
+          <w:rStyle w:val="ConstantTok"/>
+        </w:rPr>
+        <w:t xml:space="preserve">FALSE</w:t>
+      </w:r>
+      <w:r>
+        <w:rPr>
+          <w:rStyle w:val="NormalTok"/>
+        </w:rPr>
+        <w:t xml:space="preserve">))</w:t>
       </w:r>
       <w:r>
         <w:br/>
@@ -1334,7 +1410,7 @@
         <w:pStyle w:val="FirstParagraph"/>
       </w:pPr>
       <w:r>
-        <w:t xml:space="preserve">nr072 was removed from dataset (0 reads causing error in denoising step).</w:t>
+        <w:t xml:space="preserve">nr072 was removed from dataset (0 reads caused error in denoising).</w:t>
       </w:r>
     </w:p>
     <w:p>
@@ -1915,7 +1991,7 @@
         <w:rPr>
           <w:rStyle w:val="CommentTok"/>
         </w:rPr>
-        <w:t xml:space="preserve"># For single end data sets without phix control</w:t>
+        <w:t xml:space="preserve"># For single end data sets, maxEE default values</w:t>
       </w:r>
       <w:r>
         <w:br/>
@@ -3266,6 +3342,15 @@
       </w:pPr>
       <w:r>
         <w:rPr>
+          <w:rStyle w:val="CommentTok"/>
+        </w:rPr>
+        <w:t xml:space="preserve">#If processing a single sample, remove the sapply calls</w:t>
+      </w:r>
+      <w:r>
+        <w:br/>
+      </w:r>
+      <w:r>
+        <w:rPr>
           <w:rStyle w:val="NormalTok"/>
         </w:rPr>
         <w:t xml:space="preserve">getN </w:t>
@@ -3425,144 +3510,144 @@
       </w:r>
       <w:r>
         <w:rPr>
+          <w:rStyle w:val="FunctionTok"/>
+        </w:rPr>
+        <w:t xml:space="preserve">colnames</w:t>
+      </w:r>
+      <w:r>
+        <w:rPr>
+          <w:rStyle w:val="NormalTok"/>
+        </w:rPr>
+        <w:t xml:space="preserve">(track) </w:t>
+      </w:r>
+      <w:r>
+        <w:rPr>
+          <w:rStyle w:val="OtherTok"/>
+        </w:rPr>
+        <w:t xml:space="preserve">&lt;-</w:t>
+      </w:r>
+      <w:r>
+        <w:rPr>
+          <w:rStyle w:val="NormalTok"/>
+        </w:rPr>
+        <w:t xml:space="preserve"> </w:t>
+      </w:r>
+      <w:r>
+        <w:rPr>
+          <w:rStyle w:val="FunctionTok"/>
+        </w:rPr>
+        <w:t xml:space="preserve">c</w:t>
+      </w:r>
+      <w:r>
+        <w:rPr>
+          <w:rStyle w:val="NormalTok"/>
+        </w:rPr>
+        <w:t xml:space="preserve">(</w:t>
+      </w:r>
+      <w:r>
+        <w:rPr>
+          <w:rStyle w:val="StringTok"/>
+        </w:rPr>
+        <w:t xml:space="preserve">"Input"</w:t>
+      </w:r>
+      <w:r>
+        <w:rPr>
+          <w:rStyle w:val="NormalTok"/>
+        </w:rPr>
+        <w:t xml:space="preserve">, </w:t>
+      </w:r>
+      <w:r>
+        <w:rPr>
+          <w:rStyle w:val="StringTok"/>
+        </w:rPr>
+        <w:t xml:space="preserve">"Filtered"</w:t>
+      </w:r>
+      <w:r>
+        <w:rPr>
+          <w:rStyle w:val="NormalTok"/>
+        </w:rPr>
+        <w:t xml:space="preserve">, </w:t>
+      </w:r>
+      <w:r>
+        <w:rPr>
+          <w:rStyle w:val="StringTok"/>
+        </w:rPr>
+        <w:t xml:space="preserve">"DenoisedF"</w:t>
+      </w:r>
+      <w:r>
+        <w:rPr>
+          <w:rStyle w:val="NormalTok"/>
+        </w:rPr>
+        <w:t xml:space="preserve">, </w:t>
+      </w:r>
+      <w:r>
+        <w:rPr>
+          <w:rStyle w:val="StringTok"/>
+        </w:rPr>
+        <w:t xml:space="preserve">"Nonchimeric"</w:t>
+      </w:r>
+      <w:r>
+        <w:rPr>
+          <w:rStyle w:val="NormalTok"/>
+        </w:rPr>
+        <w:t xml:space="preserve">,</w:t>
+      </w:r>
+      <w:r>
+        <w:br/>
+      </w:r>
+      <w:r>
+        <w:rPr>
+          <w:rStyle w:val="NormalTok"/>
+        </w:rPr>
+        <w:t xml:space="preserve">                     </w:t>
+      </w:r>
+      <w:r>
+        <w:rPr>
+          <w:rStyle w:val="StringTok"/>
+        </w:rPr>
+        <w:t xml:space="preserve">"N:o of variants"</w:t>
+      </w:r>
+      <w:r>
+        <w:rPr>
+          <w:rStyle w:val="NormalTok"/>
+        </w:rPr>
+        <w:t xml:space="preserve">)</w:t>
+      </w:r>
+      <w:r>
+        <w:br/>
+      </w:r>
+      <w:r>
+        <w:rPr>
+          <w:rStyle w:val="FunctionTok"/>
+        </w:rPr>
+        <w:t xml:space="preserve">rownames</w:t>
+      </w:r>
+      <w:r>
+        <w:rPr>
+          <w:rStyle w:val="NormalTok"/>
+        </w:rPr>
+        <w:t xml:space="preserve">(track) </w:t>
+      </w:r>
+      <w:r>
+        <w:rPr>
+          <w:rStyle w:val="OtherTok"/>
+        </w:rPr>
+        <w:t xml:space="preserve">&lt;-</w:t>
+      </w:r>
+      <w:r>
+        <w:rPr>
+          <w:rStyle w:val="NormalTok"/>
+        </w:rPr>
+        <w:t xml:space="preserve"> sample.names</w:t>
+      </w:r>
+      <w:r>
+        <w:br/>
+      </w:r>
+      <w:r>
+        <w:rPr>
           <w:rStyle w:val="CommentTok"/>
         </w:rPr>
-        <w:t xml:space="preserve">#If processing a single sample, remove the sapply calls</w:t>
-      </w:r>
-      <w:r>
-        <w:br/>
-      </w:r>
-      <w:r>
-        <w:rPr>
-          <w:rStyle w:val="FunctionTok"/>
-        </w:rPr>
-        <w:t xml:space="preserve">colnames</w:t>
-      </w:r>
-      <w:r>
-        <w:rPr>
-          <w:rStyle w:val="NormalTok"/>
-        </w:rPr>
-        <w:t xml:space="preserve">(track) </w:t>
-      </w:r>
-      <w:r>
-        <w:rPr>
-          <w:rStyle w:val="OtherTok"/>
-        </w:rPr>
-        <w:t xml:space="preserve">&lt;-</w:t>
-      </w:r>
-      <w:r>
-        <w:rPr>
-          <w:rStyle w:val="NormalTok"/>
-        </w:rPr>
-        <w:t xml:space="preserve"> </w:t>
-      </w:r>
-      <w:r>
-        <w:rPr>
-          <w:rStyle w:val="FunctionTok"/>
-        </w:rPr>
-        <w:t xml:space="preserve">c</w:t>
-      </w:r>
-      <w:r>
-        <w:rPr>
-          <w:rStyle w:val="NormalTok"/>
-        </w:rPr>
-        <w:t xml:space="preserve">(</w:t>
-      </w:r>
-      <w:r>
-        <w:rPr>
-          <w:rStyle w:val="StringTok"/>
-        </w:rPr>
-        <w:t xml:space="preserve">"Input"</w:t>
-      </w:r>
-      <w:r>
-        <w:rPr>
-          <w:rStyle w:val="NormalTok"/>
-        </w:rPr>
-        <w:t xml:space="preserve">, </w:t>
-      </w:r>
-      <w:r>
-        <w:rPr>
-          <w:rStyle w:val="StringTok"/>
-        </w:rPr>
-        <w:t xml:space="preserve">"Filtered"</w:t>
-      </w:r>
-      <w:r>
-        <w:rPr>
-          <w:rStyle w:val="NormalTok"/>
-        </w:rPr>
-        <w:t xml:space="preserve">, </w:t>
-      </w:r>
-      <w:r>
-        <w:rPr>
-          <w:rStyle w:val="StringTok"/>
-        </w:rPr>
-        <w:t xml:space="preserve">"DenoisedF"</w:t>
-      </w:r>
-      <w:r>
-        <w:rPr>
-          <w:rStyle w:val="NormalTok"/>
-        </w:rPr>
-        <w:t xml:space="preserve">, </w:t>
-      </w:r>
-      <w:r>
-        <w:rPr>
-          <w:rStyle w:val="StringTok"/>
-        </w:rPr>
-        <w:t xml:space="preserve">"Nonchimeric"</w:t>
-      </w:r>
-      <w:r>
-        <w:rPr>
-          <w:rStyle w:val="NormalTok"/>
-        </w:rPr>
-        <w:t xml:space="preserve">,</w:t>
-      </w:r>
-      <w:r>
-        <w:br/>
-      </w:r>
-      <w:r>
-        <w:rPr>
-          <w:rStyle w:val="NormalTok"/>
-        </w:rPr>
-        <w:t xml:space="preserve">                     </w:t>
-      </w:r>
-      <w:r>
-        <w:rPr>
-          <w:rStyle w:val="StringTok"/>
-        </w:rPr>
-        <w:t xml:space="preserve">"N:o of variants"</w:t>
-      </w:r>
-      <w:r>
-        <w:rPr>
-          <w:rStyle w:val="NormalTok"/>
-        </w:rPr>
-        <w:t xml:space="preserve">)</w:t>
-      </w:r>
-      <w:r>
-        <w:br/>
-      </w:r>
-      <w:r>
-        <w:rPr>
-          <w:rStyle w:val="FunctionTok"/>
-        </w:rPr>
-        <w:t xml:space="preserve">rownames</w:t>
-      </w:r>
-      <w:r>
-        <w:rPr>
-          <w:rStyle w:val="NormalTok"/>
-        </w:rPr>
-        <w:t xml:space="preserve">(track) </w:t>
-      </w:r>
-      <w:r>
-        <w:rPr>
-          <w:rStyle w:val="OtherTok"/>
-        </w:rPr>
-        <w:t xml:space="preserve">&lt;-</w:t>
-      </w:r>
-      <w:r>
-        <w:rPr>
-          <w:rStyle w:val="NormalTok"/>
-        </w:rPr>
-        <w:t xml:space="preserve"> sample.names</w:t>
+        <w:t xml:space="preserve">#table</w:t>
       </w:r>
       <w:r>
         <w:br/>
@@ -16823,6 +16908,446 @@
         </w:rPr>
         <w:t xml:space="preserve">(pseq)</w:t>
       </w:r>
+      <w:r>
+        <w:br/>
+      </w:r>
+      <w:r>
+        <w:rPr>
+          <w:rStyle w:val="CommentTok"/>
+        </w:rPr>
+        <w:t xml:space="preserve">#create column for total counts</w:t>
+      </w:r>
+      <w:r>
+        <w:br/>
+      </w:r>
+      <w:r>
+        <w:rPr>
+          <w:rStyle w:val="FunctionTok"/>
+        </w:rPr>
+        <w:t xml:space="preserve">colData</w:t>
+      </w:r>
+      <w:r>
+        <w:rPr>
+          <w:rStyle w:val="NormalTok"/>
+        </w:rPr>
+        <w:t xml:space="preserve">(dada)</w:t>
+      </w:r>
+      <w:r>
+        <w:rPr>
+          <w:rStyle w:val="SpecialCharTok"/>
+        </w:rPr>
+        <w:t xml:space="preserve">$</w:t>
+      </w:r>
+      <w:r>
+        <w:rPr>
+          <w:rStyle w:val="NormalTok"/>
+        </w:rPr>
+        <w:t xml:space="preserve">Sum </w:t>
+      </w:r>
+      <w:r>
+        <w:rPr>
+          <w:rStyle w:val="OtherTok"/>
+        </w:rPr>
+        <w:t xml:space="preserve">&lt;-</w:t>
+      </w:r>
+      <w:r>
+        <w:rPr>
+          <w:rStyle w:val="NormalTok"/>
+        </w:rPr>
+        <w:t xml:space="preserve"> </w:t>
+      </w:r>
+      <w:r>
+        <w:rPr>
+          <w:rStyle w:val="FunctionTok"/>
+        </w:rPr>
+        <w:t xml:space="preserve">colSums</w:t>
+      </w:r>
+      <w:r>
+        <w:rPr>
+          <w:rStyle w:val="NormalTok"/>
+        </w:rPr>
+        <w:t xml:space="preserve">(</w:t>
+      </w:r>
+      <w:r>
+        <w:rPr>
+          <w:rStyle w:val="FunctionTok"/>
+        </w:rPr>
+        <w:t xml:space="preserve">assays</w:t>
+      </w:r>
+      <w:r>
+        <w:rPr>
+          <w:rStyle w:val="NormalTok"/>
+        </w:rPr>
+        <w:t xml:space="preserve">(dada)</w:t>
+      </w:r>
+      <w:r>
+        <w:rPr>
+          <w:rStyle w:val="SpecialCharTok"/>
+        </w:rPr>
+        <w:t xml:space="preserve">$</w:t>
+      </w:r>
+      <w:r>
+        <w:rPr>
+          <w:rStyle w:val="NormalTok"/>
+        </w:rPr>
+        <w:t xml:space="preserve">counts)</w:t>
+      </w:r>
+      <w:r>
+        <w:br/>
+      </w:r>
+      <w:r>
+        <w:rPr>
+          <w:rStyle w:val="FunctionTok"/>
+        </w:rPr>
+        <w:t xml:space="preserve">colData</w:t>
+      </w:r>
+      <w:r>
+        <w:rPr>
+          <w:rStyle w:val="NormalTok"/>
+        </w:rPr>
+        <w:t xml:space="preserve">(vsearch)</w:t>
+      </w:r>
+      <w:r>
+        <w:rPr>
+          <w:rStyle w:val="SpecialCharTok"/>
+        </w:rPr>
+        <w:t xml:space="preserve">$</w:t>
+      </w:r>
+      <w:r>
+        <w:rPr>
+          <w:rStyle w:val="NormalTok"/>
+        </w:rPr>
+        <w:t xml:space="preserve">Sum </w:t>
+      </w:r>
+      <w:r>
+        <w:rPr>
+          <w:rStyle w:val="OtherTok"/>
+        </w:rPr>
+        <w:t xml:space="preserve">&lt;-</w:t>
+      </w:r>
+      <w:r>
+        <w:rPr>
+          <w:rStyle w:val="NormalTok"/>
+        </w:rPr>
+        <w:t xml:space="preserve"> </w:t>
+      </w:r>
+      <w:r>
+        <w:rPr>
+          <w:rStyle w:val="FunctionTok"/>
+        </w:rPr>
+        <w:t xml:space="preserve">colSums</w:t>
+      </w:r>
+      <w:r>
+        <w:rPr>
+          <w:rStyle w:val="NormalTok"/>
+        </w:rPr>
+        <w:t xml:space="preserve">(</w:t>
+      </w:r>
+      <w:r>
+        <w:rPr>
+          <w:rStyle w:val="FunctionTok"/>
+        </w:rPr>
+        <w:t xml:space="preserve">assays</w:t>
+      </w:r>
+      <w:r>
+        <w:rPr>
+          <w:rStyle w:val="NormalTok"/>
+        </w:rPr>
+        <w:t xml:space="preserve">(vsearch)</w:t>
+      </w:r>
+      <w:r>
+        <w:rPr>
+          <w:rStyle w:val="SpecialCharTok"/>
+        </w:rPr>
+        <w:t xml:space="preserve">$</w:t>
+      </w:r>
+      <w:r>
+        <w:rPr>
+          <w:rStyle w:val="NormalTok"/>
+        </w:rPr>
+        <w:t xml:space="preserve">counts)</w:t>
+      </w:r>
+      <w:r>
+        <w:br/>
+      </w:r>
+      <w:r>
+        <w:br/>
+      </w:r>
+      <w:r>
+        <w:rPr>
+          <w:rStyle w:val="CommentTok"/>
+        </w:rPr>
+        <w:t xml:space="preserve">#filter samples that have over 10 000 counts</w:t>
+      </w:r>
+      <w:r>
+        <w:br/>
+      </w:r>
+      <w:r>
+        <w:rPr>
+          <w:rStyle w:val="NormalTok"/>
+        </w:rPr>
+        <w:t xml:space="preserve">dada </w:t>
+      </w:r>
+      <w:r>
+        <w:rPr>
+          <w:rStyle w:val="OtherTok"/>
+        </w:rPr>
+        <w:t xml:space="preserve">&lt;-</w:t>
+      </w:r>
+      <w:r>
+        <w:rPr>
+          <w:rStyle w:val="NormalTok"/>
+        </w:rPr>
+        <w:t xml:space="preserve"> </w:t>
+      </w:r>
+      <w:r>
+        <w:rPr>
+          <w:rStyle w:val="FunctionTok"/>
+        </w:rPr>
+        <w:t xml:space="preserve">subsetSamples</w:t>
+      </w:r>
+      <w:r>
+        <w:rPr>
+          <w:rStyle w:val="NormalTok"/>
+        </w:rPr>
+        <w:t xml:space="preserve">(dada, </w:t>
+      </w:r>
+      <w:r>
+        <w:rPr>
+          <w:rStyle w:val="FunctionTok"/>
+        </w:rPr>
+        <w:t xml:space="preserve">colData</w:t>
+      </w:r>
+      <w:r>
+        <w:rPr>
+          <w:rStyle w:val="NormalTok"/>
+        </w:rPr>
+        <w:t xml:space="preserve">(dada)</w:t>
+      </w:r>
+      <w:r>
+        <w:rPr>
+          <w:rStyle w:val="SpecialCharTok"/>
+        </w:rPr>
+        <w:t xml:space="preserve">$</w:t>
+      </w:r>
+      <w:r>
+        <w:rPr>
+          <w:rStyle w:val="NormalTok"/>
+        </w:rPr>
+        <w:t xml:space="preserve">Sum </w:t>
+      </w:r>
+      <w:r>
+        <w:rPr>
+          <w:rStyle w:val="SpecialCharTok"/>
+        </w:rPr>
+        <w:t xml:space="preserve">&gt;=</w:t>
+      </w:r>
+      <w:r>
+        <w:rPr>
+          <w:rStyle w:val="NormalTok"/>
+        </w:rPr>
+        <w:t xml:space="preserve"> </w:t>
+      </w:r>
+      <w:r>
+        <w:rPr>
+          <w:rStyle w:val="DecValTok"/>
+        </w:rPr>
+        <w:t xml:space="preserve">10000</w:t>
+      </w:r>
+      <w:r>
+        <w:rPr>
+          <w:rStyle w:val="NormalTok"/>
+        </w:rPr>
+        <w:t xml:space="preserve">)</w:t>
+      </w:r>
+      <w:r>
+        <w:br/>
+      </w:r>
+      <w:r>
+        <w:rPr>
+          <w:rStyle w:val="NormalTok"/>
+        </w:rPr>
+        <w:t xml:space="preserve">vsearch </w:t>
+      </w:r>
+      <w:r>
+        <w:rPr>
+          <w:rStyle w:val="OtherTok"/>
+        </w:rPr>
+        <w:t xml:space="preserve">&lt;-</w:t>
+      </w:r>
+      <w:r>
+        <w:rPr>
+          <w:rStyle w:val="NormalTok"/>
+        </w:rPr>
+        <w:t xml:space="preserve"> </w:t>
+      </w:r>
+      <w:r>
+        <w:rPr>
+          <w:rStyle w:val="FunctionTok"/>
+        </w:rPr>
+        <w:t xml:space="preserve">subsetSamples</w:t>
+      </w:r>
+      <w:r>
+        <w:rPr>
+          <w:rStyle w:val="NormalTok"/>
+        </w:rPr>
+        <w:t xml:space="preserve">(vsearch, </w:t>
+      </w:r>
+      <w:r>
+        <w:rPr>
+          <w:rStyle w:val="FunctionTok"/>
+        </w:rPr>
+        <w:t xml:space="preserve">colData</w:t>
+      </w:r>
+      <w:r>
+        <w:rPr>
+          <w:rStyle w:val="NormalTok"/>
+        </w:rPr>
+        <w:t xml:space="preserve">(vsearch)</w:t>
+      </w:r>
+      <w:r>
+        <w:rPr>
+          <w:rStyle w:val="SpecialCharTok"/>
+        </w:rPr>
+        <w:t xml:space="preserve">$</w:t>
+      </w:r>
+      <w:r>
+        <w:rPr>
+          <w:rStyle w:val="NormalTok"/>
+        </w:rPr>
+        <w:t xml:space="preserve">Sum </w:t>
+      </w:r>
+      <w:r>
+        <w:rPr>
+          <w:rStyle w:val="SpecialCharTok"/>
+        </w:rPr>
+        <w:t xml:space="preserve">&gt;=</w:t>
+      </w:r>
+      <w:r>
+        <w:rPr>
+          <w:rStyle w:val="NormalTok"/>
+        </w:rPr>
+        <w:t xml:space="preserve"> </w:t>
+      </w:r>
+      <w:r>
+        <w:rPr>
+          <w:rStyle w:val="DecValTok"/>
+        </w:rPr>
+        <w:t xml:space="preserve">10000</w:t>
+      </w:r>
+      <w:r>
+        <w:rPr>
+          <w:rStyle w:val="NormalTok"/>
+        </w:rPr>
+        <w:t xml:space="preserve">)</w:t>
+      </w:r>
+      <w:r>
+        <w:br/>
+      </w:r>
+      <w:r>
+        <w:rPr>
+          <w:rStyle w:val="FunctionTok"/>
+        </w:rPr>
+        <w:t xml:space="preserve">dim</w:t>
+      </w:r>
+      <w:r>
+        <w:rPr>
+          <w:rStyle w:val="NormalTok"/>
+        </w:rPr>
+        <w:t xml:space="preserve">(dada)</w:t>
+      </w:r>
+    </w:p>
+    <w:p>
+      <w:pPr>
+        <w:pStyle w:val="SourceCode"/>
+      </w:pPr>
+      <w:r>
+        <w:rPr>
+          <w:rStyle w:val="VerbatimChar"/>
+        </w:rPr>
+        <w:t xml:space="preserve">[1] 7280   91</w:t>
+      </w:r>
+    </w:p>
+    <w:p>
+      <w:pPr>
+        <w:pStyle w:val="SourceCode"/>
+      </w:pPr>
+      <w:r>
+        <w:rPr>
+          <w:rStyle w:val="FunctionTok"/>
+        </w:rPr>
+        <w:t xml:space="preserve">dim</w:t>
+      </w:r>
+      <w:r>
+        <w:rPr>
+          <w:rStyle w:val="NormalTok"/>
+        </w:rPr>
+        <w:t xml:space="preserve">(vsearch)</w:t>
+      </w:r>
+    </w:p>
+    <w:p>
+      <w:pPr>
+        <w:pStyle w:val="SourceCode"/>
+      </w:pPr>
+      <w:r>
+        <w:rPr>
+          <w:rStyle w:val="VerbatimChar"/>
+        </w:rPr>
+        <w:t xml:space="preserve">[1] 124770     91</w:t>
+      </w:r>
+    </w:p>
+    <w:p>
+      <w:pPr>
+        <w:pStyle w:val="SourceCode"/>
+      </w:pPr>
+      <w:r>
+        <w:rPr>
+          <w:rStyle w:val="CommentTok"/>
+        </w:rPr>
+        <w:t xml:space="preserve">#create second copies</w:t>
+      </w:r>
+      <w:r>
+        <w:br/>
+      </w:r>
+      <w:r>
+        <w:rPr>
+          <w:rStyle w:val="NormalTok"/>
+        </w:rPr>
+        <w:t xml:space="preserve">dada_2 </w:t>
+      </w:r>
+      <w:r>
+        <w:rPr>
+          <w:rStyle w:val="OtherTok"/>
+        </w:rPr>
+        <w:t xml:space="preserve">&lt;-</w:t>
+      </w:r>
+      <w:r>
+        <w:rPr>
+          <w:rStyle w:val="NormalTok"/>
+        </w:rPr>
+        <w:t xml:space="preserve"> dada</w:t>
+      </w:r>
+      <w:r>
+        <w:br/>
+      </w:r>
+      <w:r>
+        <w:rPr>
+          <w:rStyle w:val="NormalTok"/>
+        </w:rPr>
+        <w:t xml:space="preserve">vsearch_2 </w:t>
+      </w:r>
+      <w:r>
+        <w:rPr>
+          <w:rStyle w:val="OtherTok"/>
+        </w:rPr>
+        <w:t xml:space="preserve">&lt;-</w:t>
+      </w:r>
+      <w:r>
+        <w:rPr>
+          <w:rStyle w:val="NormalTok"/>
+        </w:rPr>
+        <w:t xml:space="preserve"> vsearch</w:t>
+      </w:r>
     </w:p>
     <w:p>
       <w:pPr>
@@ -17395,7 +17920,7 @@
         <w:rPr>
           <w:rStyle w:val="FunctionTok"/>
         </w:rPr>
-        <w:t xml:space="preserve">theme_stata</w:t>
+        <w:t xml:space="preserve">theme_hc</w:t>
       </w:r>
       <w:r>
         <w:rPr>
@@ -17419,7 +17944,7 @@
         <w:rPr>
           <w:rStyle w:val="FunctionTok"/>
         </w:rPr>
-        <w:t xml:space="preserve">scale_color_stata</w:t>
+        <w:t xml:space="preserve">scale_color_igv</w:t>
       </w:r>
       <w:r>
         <w:rPr>
@@ -17992,16 +18517,16 @@
         <w:rPr>
           <w:rStyle w:val="CommentTok"/>
         </w:rPr>
-        <w:t xml:space="preserve">#create plot object</w:t>
-      </w:r>
-      <w:r>
-        <w:br/>
-      </w:r>
-      <w:r>
-        <w:rPr>
-          <w:rStyle w:val="NormalTok"/>
-        </w:rPr>
-        <w:t xml:space="preserve">plot_dada </w:t>
+        <w:t xml:space="preserve">#transform vsearch counts to relabundance</w:t>
+      </w:r>
+      <w:r>
+        <w:br/>
+      </w:r>
+      <w:r>
+        <w:rPr>
+          <w:rStyle w:val="NormalTok"/>
+        </w:rPr>
+        <w:t xml:space="preserve">vsearch </w:t>
       </w:r>
       <w:r>
         <w:rPr>
@@ -18019,7 +18544,316 @@
         <w:rPr>
           <w:rStyle w:val="FunctionTok"/>
         </w:rPr>
-        <w:t xml:space="preserve">ggplot</w:t>
+        <w:t xml:space="preserve">transformAssay</w:t>
+      </w:r>
+      <w:r>
+        <w:rPr>
+          <w:rStyle w:val="NormalTok"/>
+        </w:rPr>
+        <w:t xml:space="preserve">(vsearch, </w:t>
+      </w:r>
+      <w:r>
+        <w:rPr>
+          <w:rStyle w:val="AttributeTok"/>
+        </w:rPr>
+        <w:t xml:space="preserve">assay.type =</w:t>
+      </w:r>
+      <w:r>
+        <w:rPr>
+          <w:rStyle w:val="NormalTok"/>
+        </w:rPr>
+        <w:t xml:space="preserve"> </w:t>
+      </w:r>
+      <w:r>
+        <w:rPr>
+          <w:rStyle w:val="StringTok"/>
+        </w:rPr>
+        <w:t xml:space="preserve">"counts"</w:t>
+      </w:r>
+      <w:r>
+        <w:rPr>
+          <w:rStyle w:val="NormalTok"/>
+        </w:rPr>
+        <w:t xml:space="preserve">, </w:t>
+      </w:r>
+      <w:r>
+        <w:rPr>
+          <w:rStyle w:val="AttributeTok"/>
+        </w:rPr>
+        <w:t xml:space="preserve">method =</w:t>
+      </w:r>
+      <w:r>
+        <w:rPr>
+          <w:rStyle w:val="NormalTok"/>
+        </w:rPr>
+        <w:t xml:space="preserve"> </w:t>
+      </w:r>
+      <w:r>
+        <w:rPr>
+          <w:rStyle w:val="StringTok"/>
+        </w:rPr>
+        <w:t xml:space="preserve">"relabundance"</w:t>
+      </w:r>
+      <w:r>
+        <w:rPr>
+          <w:rStyle w:val="NormalTok"/>
+        </w:rPr>
+        <w:t xml:space="preserve">,</w:t>
+      </w:r>
+      <w:r>
+        <w:br/>
+      </w:r>
+      <w:r>
+        <w:rPr>
+          <w:rStyle w:val="NormalTok"/>
+        </w:rPr>
+        <w:t xml:space="preserve">                          </w:t>
+      </w:r>
+      <w:r>
+        <w:rPr>
+          <w:rStyle w:val="AttributeTok"/>
+        </w:rPr>
+        <w:t xml:space="preserve">name =</w:t>
+      </w:r>
+      <w:r>
+        <w:rPr>
+          <w:rStyle w:val="NormalTok"/>
+        </w:rPr>
+        <w:t xml:space="preserve"> </w:t>
+      </w:r>
+      <w:r>
+        <w:rPr>
+          <w:rStyle w:val="StringTok"/>
+        </w:rPr>
+        <w:t xml:space="preserve">"relabundance"</w:t>
+      </w:r>
+      <w:r>
+        <w:rPr>
+          <w:rStyle w:val="NormalTok"/>
+        </w:rPr>
+        <w:t xml:space="preserve">)</w:t>
+      </w:r>
+      <w:r>
+        <w:br/>
+      </w:r>
+      <w:r>
+        <w:rPr>
+          <w:rStyle w:val="CommentTok"/>
+        </w:rPr>
+        <w:t xml:space="preserve">#create bray-curtis distance matrix</w:t>
+      </w:r>
+      <w:r>
+        <w:br/>
+      </w:r>
+      <w:r>
+        <w:rPr>
+          <w:rStyle w:val="NormalTok"/>
+        </w:rPr>
+        <w:t xml:space="preserve">vsearch </w:t>
+      </w:r>
+      <w:r>
+        <w:rPr>
+          <w:rStyle w:val="OtherTok"/>
+        </w:rPr>
+        <w:t xml:space="preserve">&lt;-</w:t>
+      </w:r>
+      <w:r>
+        <w:rPr>
+          <w:rStyle w:val="NormalTok"/>
+        </w:rPr>
+        <w:t xml:space="preserve"> </w:t>
+      </w:r>
+      <w:r>
+        <w:rPr>
+          <w:rStyle w:val="FunctionTok"/>
+        </w:rPr>
+        <w:t xml:space="preserve">runMDS</w:t>
+      </w:r>
+      <w:r>
+        <w:rPr>
+          <w:rStyle w:val="NormalTok"/>
+        </w:rPr>
+        <w:t xml:space="preserve">(vsearch, </w:t>
+      </w:r>
+      <w:r>
+        <w:rPr>
+          <w:rStyle w:val="AttributeTok"/>
+        </w:rPr>
+        <w:t xml:space="preserve">FUN =</w:t>
+      </w:r>
+      <w:r>
+        <w:rPr>
+          <w:rStyle w:val="NormalTok"/>
+        </w:rPr>
+        <w:t xml:space="preserve"> vegan</w:t>
+      </w:r>
+      <w:r>
+        <w:rPr>
+          <w:rStyle w:val="SpecialCharTok"/>
+        </w:rPr>
+        <w:t xml:space="preserve">::</w:t>
+      </w:r>
+      <w:r>
+        <w:rPr>
+          <w:rStyle w:val="NormalTok"/>
+        </w:rPr>
+        <w:t xml:space="preserve">vegdist, </w:t>
+      </w:r>
+      <w:r>
+        <w:rPr>
+          <w:rStyle w:val="AttributeTok"/>
+        </w:rPr>
+        <w:t xml:space="preserve">method =</w:t>
+      </w:r>
+      <w:r>
+        <w:rPr>
+          <w:rStyle w:val="NormalTok"/>
+        </w:rPr>
+        <w:t xml:space="preserve"> </w:t>
+      </w:r>
+      <w:r>
+        <w:rPr>
+          <w:rStyle w:val="StringTok"/>
+        </w:rPr>
+        <w:t xml:space="preserve">"bray"</w:t>
+      </w:r>
+      <w:r>
+        <w:rPr>
+          <w:rStyle w:val="NormalTok"/>
+        </w:rPr>
+        <w:t xml:space="preserve">,</w:t>
+      </w:r>
+      <w:r>
+        <w:br/>
+      </w:r>
+      <w:r>
+        <w:rPr>
+          <w:rStyle w:val="NormalTok"/>
+        </w:rPr>
+        <w:t xml:space="preserve">               </w:t>
+      </w:r>
+      <w:r>
+        <w:rPr>
+          <w:rStyle w:val="AttributeTok"/>
+        </w:rPr>
+        <w:t xml:space="preserve">name=</w:t>
+      </w:r>
+      <w:r>
+        <w:rPr>
+          <w:rStyle w:val="StringTok"/>
+        </w:rPr>
+        <w:t xml:space="preserve">"PCoA_BC"</w:t>
+      </w:r>
+      <w:r>
+        <w:rPr>
+          <w:rStyle w:val="NormalTok"/>
+        </w:rPr>
+        <w:t xml:space="preserve">, </w:t>
+      </w:r>
+      <w:r>
+        <w:rPr>
+          <w:rStyle w:val="AttributeTok"/>
+        </w:rPr>
+        <w:t xml:space="preserve">exprs_values =</w:t>
+      </w:r>
+      <w:r>
+        <w:rPr>
+          <w:rStyle w:val="NormalTok"/>
+        </w:rPr>
+        <w:t xml:space="preserve"> </w:t>
+      </w:r>
+      <w:r>
+        <w:rPr>
+          <w:rStyle w:val="StringTok"/>
+        </w:rPr>
+        <w:t xml:space="preserve">"relabundance"</w:t>
+      </w:r>
+      <w:r>
+        <w:rPr>
+          <w:rStyle w:val="NormalTok"/>
+        </w:rPr>
+        <w:t xml:space="preserve">)</w:t>
+      </w:r>
+      <w:r>
+        <w:br/>
+      </w:r>
+      <w:r>
+        <w:rPr>
+          <w:rStyle w:val="NormalTok"/>
+        </w:rPr>
+        <w:t xml:space="preserve">vsearch_bray </w:t>
+      </w:r>
+      <w:r>
+        <w:rPr>
+          <w:rStyle w:val="OtherTok"/>
+        </w:rPr>
+        <w:t xml:space="preserve">&lt;-</w:t>
+      </w:r>
+      <w:r>
+        <w:rPr>
+          <w:rStyle w:val="NormalTok"/>
+        </w:rPr>
+        <w:t xml:space="preserve"> </w:t>
+      </w:r>
+      <w:r>
+        <w:rPr>
+          <w:rStyle w:val="FunctionTok"/>
+        </w:rPr>
+        <w:t xml:space="preserve">plotReducedDim</w:t>
+      </w:r>
+      <w:r>
+        <w:rPr>
+          <w:rStyle w:val="NormalTok"/>
+        </w:rPr>
+        <w:t xml:space="preserve">(vsearch, </w:t>
+      </w:r>
+      <w:r>
+        <w:rPr>
+          <w:rStyle w:val="StringTok"/>
+        </w:rPr>
+        <w:t xml:space="preserve">"PCoA_BC"</w:t>
+      </w:r>
+      <w:r>
+        <w:rPr>
+          <w:rStyle w:val="NormalTok"/>
+        </w:rPr>
+        <w:t xml:space="preserve">)</w:t>
+      </w:r>
+      <w:r>
+        <w:br/>
+      </w:r>
+      <w:r>
+        <w:rPr>
+          <w:rStyle w:val="CommentTok"/>
+        </w:rPr>
+        <w:t xml:space="preserve">#create df for plot</w:t>
+      </w:r>
+      <w:r>
+        <w:br/>
+      </w:r>
+      <w:r>
+        <w:rPr>
+          <w:rStyle w:val="NormalTok"/>
+        </w:rPr>
+        <w:t xml:space="preserve">bray_vsearch_df </w:t>
+      </w:r>
+      <w:r>
+        <w:rPr>
+          <w:rStyle w:val="OtherTok"/>
+        </w:rPr>
+        <w:t xml:space="preserve">&lt;-</w:t>
+      </w:r>
+      <w:r>
+        <w:rPr>
+          <w:rStyle w:val="NormalTok"/>
+        </w:rPr>
+        <w:t xml:space="preserve"> </w:t>
+      </w:r>
+      <w:r>
+        <w:rPr>
+          <w:rStyle w:val="FunctionTok"/>
+        </w:rPr>
+        <w:t xml:space="preserve">data.frame</w:t>
       </w:r>
       <w:r>
         <w:rPr>
@@ -18031,844 +18865,127 @@
         <w:rPr>
           <w:rStyle w:val="AttributeTok"/>
         </w:rPr>
-        <w:t xml:space="preserve">data =</w:t>
-      </w:r>
-      <w:r>
-        <w:rPr>
-          <w:rStyle w:val="NormalTok"/>
-        </w:rPr>
-        <w:t xml:space="preserve"> bray_dada_df, </w:t>
+        <w:t xml:space="preserve">pcoa1 =</w:t>
+      </w:r>
+      <w:r>
+        <w:rPr>
+          <w:rStyle w:val="NormalTok"/>
+        </w:rPr>
+        <w:t xml:space="preserve"> vsearch_bray</w:t>
+      </w:r>
+      <w:r>
+        <w:rPr>
+          <w:rStyle w:val="SpecialCharTok"/>
+        </w:rPr>
+        <w:t xml:space="preserve">$</w:t>
+      </w:r>
+      <w:r>
+        <w:rPr>
+          <w:rStyle w:val="NormalTok"/>
+        </w:rPr>
+        <w:t xml:space="preserve">data[,</w:t>
+      </w:r>
+      <w:r>
+        <w:rPr>
+          <w:rStyle w:val="DecValTok"/>
+        </w:rPr>
+        <w:t xml:space="preserve">1</w:t>
+      </w:r>
+      <w:r>
+        <w:rPr>
+          <w:rStyle w:val="NormalTok"/>
+        </w:rPr>
+        <w:t xml:space="preserve">],</w:t>
+      </w:r>
+      <w:r>
+        <w:br/>
+      </w:r>
+      <w:r>
+        <w:rPr>
+          <w:rStyle w:val="NormalTok"/>
+        </w:rPr>
+        <w:t xml:space="preserve">                           </w:t>
+      </w:r>
+      <w:r>
+        <w:rPr>
+          <w:rStyle w:val="AttributeTok"/>
+        </w:rPr>
+        <w:t xml:space="preserve">pcoa2 =</w:t>
+      </w:r>
+      <w:r>
+        <w:rPr>
+          <w:rStyle w:val="NormalTok"/>
+        </w:rPr>
+        <w:t xml:space="preserve"> vsearch_bray</w:t>
+      </w:r>
+      <w:r>
+        <w:rPr>
+          <w:rStyle w:val="SpecialCharTok"/>
+        </w:rPr>
+        <w:t xml:space="preserve">$</w:t>
+      </w:r>
+      <w:r>
+        <w:rPr>
+          <w:rStyle w:val="NormalTok"/>
+        </w:rPr>
+        <w:t xml:space="preserve">data[,</w:t>
+      </w:r>
+      <w:r>
+        <w:rPr>
+          <w:rStyle w:val="DecValTok"/>
+        </w:rPr>
+        <w:t xml:space="preserve">2</w:t>
+      </w:r>
+      <w:r>
+        <w:rPr>
+          <w:rStyle w:val="NormalTok"/>
+        </w:rPr>
+        <w:t xml:space="preserve">],</w:t>
+      </w:r>
+      <w:r>
+        <w:br/>
+      </w:r>
+      <w:r>
+        <w:rPr>
+          <w:rStyle w:val="NormalTok"/>
+        </w:rPr>
+        <w:t xml:space="preserve">                           </w:t>
+      </w:r>
+      <w:r>
+        <w:rPr>
+          <w:rStyle w:val="AttributeTok"/>
+        </w:rPr>
+        <w:t xml:space="preserve">type =</w:t>
+      </w:r>
+      <w:r>
+        <w:rPr>
+          <w:rStyle w:val="NormalTok"/>
+        </w:rPr>
+        <w:t xml:space="preserve"> </w:t>
       </w:r>
       <w:r>
         <w:rPr>
           <w:rStyle w:val="FunctionTok"/>
         </w:rPr>
-        <w:t xml:space="preserve">aes</w:t>
-      </w:r>
-      <w:r>
-        <w:rPr>
-          <w:rStyle w:val="NormalTok"/>
-        </w:rPr>
-        <w:t xml:space="preserve">(</w:t>
-      </w:r>
-      <w:r>
-        <w:rPr>
-          <w:rStyle w:val="AttributeTok"/>
-        </w:rPr>
-        <w:t xml:space="preserve">x=</w:t>
-      </w:r>
-      <w:r>
-        <w:rPr>
-          <w:rStyle w:val="NormalTok"/>
-        </w:rPr>
-        <w:t xml:space="preserve">pcoa1, </w:t>
-      </w:r>
-      <w:r>
-        <w:rPr>
-          <w:rStyle w:val="AttributeTok"/>
-        </w:rPr>
-        <w:t xml:space="preserve">y=</w:t>
-      </w:r>
-      <w:r>
-        <w:rPr>
-          <w:rStyle w:val="NormalTok"/>
-        </w:rPr>
-        <w:t xml:space="preserve">pcoa2,</w:t>
-      </w:r>
-      <w:r>
-        <w:br/>
-      </w:r>
-      <w:r>
-        <w:rPr>
-          <w:rStyle w:val="NormalTok"/>
-        </w:rPr>
-        <w:t xml:space="preserve">                                             </w:t>
-      </w:r>
-      <w:r>
-        <w:rPr>
-          <w:rStyle w:val="AttributeTok"/>
-        </w:rPr>
-        <w:t xml:space="preserve">color =</w:t>
-      </w:r>
-      <w:r>
-        <w:rPr>
-          <w:rStyle w:val="NormalTok"/>
-        </w:rPr>
-        <w:t xml:space="preserve"> type)) </w:t>
+        <w:t xml:space="preserve">colData</w:t>
+      </w:r>
+      <w:r>
+        <w:rPr>
+          <w:rStyle w:val="NormalTok"/>
+        </w:rPr>
+        <w:t xml:space="preserve">(vsearch)</w:t>
       </w:r>
       <w:r>
         <w:rPr>
           <w:rStyle w:val="SpecialCharTok"/>
         </w:rPr>
-        <w:t xml:space="preserve">+</w:t>
-      </w:r>
-      <w:r>
-        <w:br/>
-      </w:r>
-      <w:r>
-        <w:rPr>
-          <w:rStyle w:val="NormalTok"/>
-        </w:rPr>
-        <w:t xml:space="preserve">    </w:t>
-      </w:r>
-      <w:r>
-        <w:rPr>
-          <w:rStyle w:val="FunctionTok"/>
-        </w:rPr>
-        <w:t xml:space="preserve">geom_point</w:t>
-      </w:r>
-      <w:r>
-        <w:rPr>
-          <w:rStyle w:val="NormalTok"/>
-        </w:rPr>
-        <w:t xml:space="preserve">() </w:t>
-      </w:r>
-      <w:r>
-        <w:rPr>
-          <w:rStyle w:val="SpecialCharTok"/>
-        </w:rPr>
-        <w:t xml:space="preserve">+</w:t>
-      </w:r>
-      <w:r>
-        <w:rPr>
-          <w:rStyle w:val="NormalTok"/>
-        </w:rPr>
-        <w:t xml:space="preserve"> </w:t>
-      </w:r>
-      <w:r>
-        <w:rPr>
-          <w:rStyle w:val="FunctionTok"/>
-        </w:rPr>
-        <w:t xml:space="preserve">theme_stata</w:t>
-      </w:r>
-      <w:r>
-        <w:rPr>
-          <w:rStyle w:val="NormalTok"/>
-        </w:rPr>
-        <w:t xml:space="preserve">(</w:t>
-      </w:r>
-      <w:r>
-        <w:rPr>
-          <w:rStyle w:val="AttributeTok"/>
-        </w:rPr>
-        <w:t xml:space="preserve">base_size=</w:t>
-      </w:r>
-      <w:r>
-        <w:rPr>
-          <w:rStyle w:val="DecValTok"/>
-        </w:rPr>
-        <w:t xml:space="preserve">4</w:t>
-      </w:r>
-      <w:r>
-        <w:rPr>
-          <w:rStyle w:val="NormalTok"/>
-        </w:rPr>
-        <w:t xml:space="preserve">) </w:t>
-      </w:r>
-      <w:r>
-        <w:rPr>
-          <w:rStyle w:val="SpecialCharTok"/>
-        </w:rPr>
-        <w:t xml:space="preserve">+</w:t>
-      </w:r>
-      <w:r>
-        <w:rPr>
-          <w:rStyle w:val="NormalTok"/>
-        </w:rPr>
-        <w:t xml:space="preserve"> </w:t>
-      </w:r>
-      <w:r>
-        <w:rPr>
-          <w:rStyle w:val="FunctionTok"/>
-        </w:rPr>
-        <w:t xml:space="preserve">scale_color_stata</w:t>
-      </w:r>
-      <w:r>
-        <w:rPr>
-          <w:rStyle w:val="NormalTok"/>
-        </w:rPr>
-        <w:t xml:space="preserve">()</w:t>
-      </w:r>
-      <w:r>
-        <w:br/>
-      </w:r>
-      <w:r>
-        <w:rPr>
-          <w:rStyle w:val="CommentTok"/>
-        </w:rPr>
-        <w:t xml:space="preserve">#transform vsearch counts to relabundance</w:t>
-      </w:r>
-      <w:r>
-        <w:br/>
-      </w:r>
-      <w:r>
-        <w:rPr>
-          <w:rStyle w:val="NormalTok"/>
-        </w:rPr>
-        <w:t xml:space="preserve">vsearch </w:t>
-      </w:r>
-      <w:r>
-        <w:rPr>
-          <w:rStyle w:val="OtherTok"/>
-        </w:rPr>
-        <w:t xml:space="preserve">&lt;-</w:t>
-      </w:r>
-      <w:r>
-        <w:rPr>
-          <w:rStyle w:val="NormalTok"/>
-        </w:rPr>
-        <w:t xml:space="preserve"> </w:t>
-      </w:r>
-      <w:r>
-        <w:rPr>
-          <w:rStyle w:val="FunctionTok"/>
-        </w:rPr>
-        <w:t xml:space="preserve">transformAssay</w:t>
-      </w:r>
-      <w:r>
-        <w:rPr>
-          <w:rStyle w:val="NormalTok"/>
-        </w:rPr>
-        <w:t xml:space="preserve">(vsearch, </w:t>
-      </w:r>
-      <w:r>
-        <w:rPr>
-          <w:rStyle w:val="AttributeTok"/>
-        </w:rPr>
-        <w:t xml:space="preserve">assay.type =</w:t>
-      </w:r>
-      <w:r>
-        <w:rPr>
-          <w:rStyle w:val="NormalTok"/>
-        </w:rPr>
-        <w:t xml:space="preserve"> </w:t>
-      </w:r>
-      <w:r>
-        <w:rPr>
-          <w:rStyle w:val="StringTok"/>
-        </w:rPr>
-        <w:t xml:space="preserve">"counts"</w:t>
-      </w:r>
-      <w:r>
-        <w:rPr>
-          <w:rStyle w:val="NormalTok"/>
-        </w:rPr>
-        <w:t xml:space="preserve">, </w:t>
-      </w:r>
-      <w:r>
-        <w:rPr>
-          <w:rStyle w:val="AttributeTok"/>
-        </w:rPr>
-        <w:t xml:space="preserve">method =</w:t>
-      </w:r>
-      <w:r>
-        <w:rPr>
-          <w:rStyle w:val="NormalTok"/>
-        </w:rPr>
-        <w:t xml:space="preserve"> </w:t>
-      </w:r>
-      <w:r>
-        <w:rPr>
-          <w:rStyle w:val="StringTok"/>
-        </w:rPr>
-        <w:t xml:space="preserve">"relabundance"</w:t>
-      </w:r>
-      <w:r>
-        <w:rPr>
-          <w:rStyle w:val="NormalTok"/>
-        </w:rPr>
-        <w:t xml:space="preserve">,</w:t>
-      </w:r>
-      <w:r>
-        <w:br/>
-      </w:r>
-      <w:r>
-        <w:rPr>
-          <w:rStyle w:val="NormalTok"/>
-        </w:rPr>
-        <w:t xml:space="preserve">                          </w:t>
-      </w:r>
-      <w:r>
-        <w:rPr>
-          <w:rStyle w:val="AttributeTok"/>
-        </w:rPr>
-        <w:t xml:space="preserve">name =</w:t>
-      </w:r>
-      <w:r>
-        <w:rPr>
-          <w:rStyle w:val="NormalTok"/>
-        </w:rPr>
-        <w:t xml:space="preserve"> </w:t>
-      </w:r>
-      <w:r>
-        <w:rPr>
-          <w:rStyle w:val="StringTok"/>
-        </w:rPr>
-        <w:t xml:space="preserve">"relabundance"</w:t>
-      </w:r>
-      <w:r>
-        <w:rPr>
-          <w:rStyle w:val="NormalTok"/>
-        </w:rPr>
-        <w:t xml:space="preserve">)</w:t>
-      </w:r>
-      <w:r>
-        <w:br/>
-      </w:r>
-      <w:r>
-        <w:rPr>
-          <w:rStyle w:val="CommentTok"/>
-        </w:rPr>
-        <w:t xml:space="preserve">#create bray-curtis distance matrix</w:t>
-      </w:r>
-      <w:r>
-        <w:br/>
-      </w:r>
-      <w:r>
-        <w:rPr>
-          <w:rStyle w:val="NormalTok"/>
-        </w:rPr>
-        <w:t xml:space="preserve">vsearch </w:t>
-      </w:r>
-      <w:r>
-        <w:rPr>
-          <w:rStyle w:val="OtherTok"/>
-        </w:rPr>
-        <w:t xml:space="preserve">&lt;-</w:t>
-      </w:r>
-      <w:r>
-        <w:rPr>
-          <w:rStyle w:val="NormalTok"/>
-        </w:rPr>
-        <w:t xml:space="preserve"> </w:t>
-      </w:r>
-      <w:r>
-        <w:rPr>
-          <w:rStyle w:val="FunctionTok"/>
-        </w:rPr>
-        <w:t xml:space="preserve">runMDS</w:t>
-      </w:r>
-      <w:r>
-        <w:rPr>
-          <w:rStyle w:val="NormalTok"/>
-        </w:rPr>
-        <w:t xml:space="preserve">(vsearch, </w:t>
-      </w:r>
-      <w:r>
-        <w:rPr>
-          <w:rStyle w:val="AttributeTok"/>
-        </w:rPr>
-        <w:t xml:space="preserve">FUN =</w:t>
-      </w:r>
-      <w:r>
-        <w:rPr>
-          <w:rStyle w:val="NormalTok"/>
-        </w:rPr>
-        <w:t xml:space="preserve"> vegan</w:t>
-      </w:r>
-      <w:r>
-        <w:rPr>
-          <w:rStyle w:val="SpecialCharTok"/>
-        </w:rPr>
-        <w:t xml:space="preserve">::</w:t>
-      </w:r>
-      <w:r>
-        <w:rPr>
-          <w:rStyle w:val="NormalTok"/>
-        </w:rPr>
-        <w:t xml:space="preserve">vegdist, </w:t>
-      </w:r>
-      <w:r>
-        <w:rPr>
-          <w:rStyle w:val="AttributeTok"/>
-        </w:rPr>
-        <w:t xml:space="preserve">method =</w:t>
-      </w:r>
-      <w:r>
-        <w:rPr>
-          <w:rStyle w:val="NormalTok"/>
-        </w:rPr>
-        <w:t xml:space="preserve"> </w:t>
-      </w:r>
-      <w:r>
-        <w:rPr>
-          <w:rStyle w:val="StringTok"/>
-        </w:rPr>
-        <w:t xml:space="preserve">"bray"</w:t>
-      </w:r>
-      <w:r>
-        <w:rPr>
-          <w:rStyle w:val="NormalTok"/>
-        </w:rPr>
-        <w:t xml:space="preserve">,</w:t>
-      </w:r>
-      <w:r>
-        <w:br/>
-      </w:r>
-      <w:r>
-        <w:rPr>
-          <w:rStyle w:val="NormalTok"/>
-        </w:rPr>
-        <w:t xml:space="preserve">               </w:t>
-      </w:r>
-      <w:r>
-        <w:rPr>
-          <w:rStyle w:val="AttributeTok"/>
-        </w:rPr>
-        <w:t xml:space="preserve">name=</w:t>
-      </w:r>
-      <w:r>
-        <w:rPr>
-          <w:rStyle w:val="StringTok"/>
-        </w:rPr>
-        <w:t xml:space="preserve">"PCoA_BC"</w:t>
-      </w:r>
-      <w:r>
-        <w:rPr>
-          <w:rStyle w:val="NormalTok"/>
-        </w:rPr>
-        <w:t xml:space="preserve">, </w:t>
-      </w:r>
-      <w:r>
-        <w:rPr>
-          <w:rStyle w:val="AttributeTok"/>
-        </w:rPr>
-        <w:t xml:space="preserve">exprs_values =</w:t>
-      </w:r>
-      <w:r>
-        <w:rPr>
-          <w:rStyle w:val="NormalTok"/>
-        </w:rPr>
-        <w:t xml:space="preserve"> </w:t>
-      </w:r>
-      <w:r>
-        <w:rPr>
-          <w:rStyle w:val="StringTok"/>
-        </w:rPr>
-        <w:t xml:space="preserve">"relabundance"</w:t>
-      </w:r>
-      <w:r>
-        <w:rPr>
-          <w:rStyle w:val="NormalTok"/>
-        </w:rPr>
-        <w:t xml:space="preserve">)</w:t>
-      </w:r>
-      <w:r>
-        <w:br/>
-      </w:r>
-      <w:r>
-        <w:rPr>
-          <w:rStyle w:val="NormalTok"/>
-        </w:rPr>
-        <w:t xml:space="preserve">vsearch_bray </w:t>
-      </w:r>
-      <w:r>
-        <w:rPr>
-          <w:rStyle w:val="OtherTok"/>
-        </w:rPr>
-        <w:t xml:space="preserve">&lt;-</w:t>
-      </w:r>
-      <w:r>
-        <w:rPr>
-          <w:rStyle w:val="NormalTok"/>
-        </w:rPr>
-        <w:t xml:space="preserve"> </w:t>
-      </w:r>
-      <w:r>
-        <w:rPr>
-          <w:rStyle w:val="FunctionTok"/>
-        </w:rPr>
-        <w:t xml:space="preserve">plotReducedDim</w:t>
-      </w:r>
-      <w:r>
-        <w:rPr>
-          <w:rStyle w:val="NormalTok"/>
-        </w:rPr>
-        <w:t xml:space="preserve">(vsearch, </w:t>
-      </w:r>
-      <w:r>
-        <w:rPr>
-          <w:rStyle w:val="StringTok"/>
-        </w:rPr>
-        <w:t xml:space="preserve">"PCoA_BC"</w:t>
-      </w:r>
-      <w:r>
-        <w:rPr>
-          <w:rStyle w:val="NormalTok"/>
-        </w:rPr>
-        <w:t xml:space="preserve">)</w:t>
-      </w:r>
-      <w:r>
-        <w:br/>
-      </w:r>
-      <w:r>
-        <w:rPr>
-          <w:rStyle w:val="CommentTok"/>
-        </w:rPr>
-        <w:t xml:space="preserve">#create df for plot</w:t>
-      </w:r>
-      <w:r>
-        <w:br/>
-      </w:r>
-      <w:r>
-        <w:rPr>
-          <w:rStyle w:val="NormalTok"/>
-        </w:rPr>
-        <w:t xml:space="preserve">bray_vsearch_df </w:t>
-      </w:r>
-      <w:r>
-        <w:rPr>
-          <w:rStyle w:val="OtherTok"/>
-        </w:rPr>
-        <w:t xml:space="preserve">&lt;-</w:t>
-      </w:r>
-      <w:r>
-        <w:rPr>
-          <w:rStyle w:val="NormalTok"/>
-        </w:rPr>
-        <w:t xml:space="preserve"> </w:t>
-      </w:r>
-      <w:r>
-        <w:rPr>
-          <w:rStyle w:val="FunctionTok"/>
-        </w:rPr>
-        <w:t xml:space="preserve">data.frame</w:t>
-      </w:r>
-      <w:r>
-        <w:rPr>
-          <w:rStyle w:val="NormalTok"/>
-        </w:rPr>
-        <w:t xml:space="preserve">(</w:t>
-      </w:r>
-      <w:r>
-        <w:rPr>
-          <w:rStyle w:val="AttributeTok"/>
-        </w:rPr>
-        <w:t xml:space="preserve">pcoa1 =</w:t>
-      </w:r>
-      <w:r>
-        <w:rPr>
-          <w:rStyle w:val="NormalTok"/>
-        </w:rPr>
-        <w:t xml:space="preserve"> vsearch_bray</w:t>
-      </w:r>
-      <w:r>
-        <w:rPr>
-          <w:rStyle w:val="SpecialCharTok"/>
-        </w:rPr>
         <w:t xml:space="preserve">$</w:t>
       </w:r>
       <w:r>
         <w:rPr>
           <w:rStyle w:val="NormalTok"/>
         </w:rPr>
-        <w:t xml:space="preserve">data[,</w:t>
-      </w:r>
-      <w:r>
-        <w:rPr>
-          <w:rStyle w:val="DecValTok"/>
-        </w:rPr>
-        <w:t xml:space="preserve">1</w:t>
-      </w:r>
-      <w:r>
-        <w:rPr>
-          <w:rStyle w:val="NormalTok"/>
-        </w:rPr>
-        <w:t xml:space="preserve">],</w:t>
-      </w:r>
-      <w:r>
-        <w:br/>
-      </w:r>
-      <w:r>
-        <w:rPr>
-          <w:rStyle w:val="NormalTok"/>
-        </w:rPr>
-        <w:t xml:space="preserve">                           </w:t>
-      </w:r>
-      <w:r>
-        <w:rPr>
-          <w:rStyle w:val="AttributeTok"/>
-        </w:rPr>
-        <w:t xml:space="preserve">pcoa2 =</w:t>
-      </w:r>
-      <w:r>
-        <w:rPr>
-          <w:rStyle w:val="NormalTok"/>
-        </w:rPr>
-        <w:t xml:space="preserve"> vsearch_bray</w:t>
-      </w:r>
-      <w:r>
-        <w:rPr>
-          <w:rStyle w:val="SpecialCharTok"/>
-        </w:rPr>
-        <w:t xml:space="preserve">$</w:t>
-      </w:r>
-      <w:r>
-        <w:rPr>
-          <w:rStyle w:val="NormalTok"/>
-        </w:rPr>
-        <w:t xml:space="preserve">data[,</w:t>
-      </w:r>
-      <w:r>
-        <w:rPr>
-          <w:rStyle w:val="DecValTok"/>
-        </w:rPr>
-        <w:t xml:space="preserve">2</w:t>
-      </w:r>
-      <w:r>
-        <w:rPr>
-          <w:rStyle w:val="NormalTok"/>
-        </w:rPr>
-        <w:t xml:space="preserve">],</w:t>
-      </w:r>
-      <w:r>
-        <w:br/>
-      </w:r>
-      <w:r>
-        <w:rPr>
-          <w:rStyle w:val="NormalTok"/>
-        </w:rPr>
-        <w:t xml:space="preserve">                           </w:t>
-      </w:r>
-      <w:r>
-        <w:rPr>
-          <w:rStyle w:val="AttributeTok"/>
-        </w:rPr>
-        <w:t xml:space="preserve">type =</w:t>
-      </w:r>
-      <w:r>
-        <w:rPr>
-          <w:rStyle w:val="NormalTok"/>
-        </w:rPr>
-        <w:t xml:space="preserve"> </w:t>
-      </w:r>
-      <w:r>
-        <w:rPr>
-          <w:rStyle w:val="FunctionTok"/>
-        </w:rPr>
-        <w:t xml:space="preserve">colData</w:t>
-      </w:r>
-      <w:r>
-        <w:rPr>
-          <w:rStyle w:val="NormalTok"/>
-        </w:rPr>
-        <w:t xml:space="preserve">(vsearch)</w:t>
-      </w:r>
-      <w:r>
-        <w:rPr>
-          <w:rStyle w:val="SpecialCharTok"/>
-        </w:rPr>
-        <w:t xml:space="preserve">$</w:t>
-      </w:r>
-      <w:r>
-        <w:rPr>
-          <w:rStyle w:val="NormalTok"/>
-        </w:rPr>
         <w:t xml:space="preserve">Type)</w:t>
-      </w:r>
-      <w:r>
-        <w:br/>
-      </w:r>
-      <w:r>
-        <w:rPr>
-          <w:rStyle w:val="CommentTok"/>
-        </w:rPr>
-        <w:t xml:space="preserve">#create plot object</w:t>
-      </w:r>
-      <w:r>
-        <w:br/>
-      </w:r>
-      <w:r>
-        <w:rPr>
-          <w:rStyle w:val="NormalTok"/>
-        </w:rPr>
-        <w:t xml:space="preserve">plot_vsearch </w:t>
-      </w:r>
-      <w:r>
-        <w:rPr>
-          <w:rStyle w:val="OtherTok"/>
-        </w:rPr>
-        <w:t xml:space="preserve">&lt;-</w:t>
-      </w:r>
-      <w:r>
-        <w:rPr>
-          <w:rStyle w:val="NormalTok"/>
-        </w:rPr>
-        <w:t xml:space="preserve"> </w:t>
-      </w:r>
-      <w:r>
-        <w:rPr>
-          <w:rStyle w:val="FunctionTok"/>
-        </w:rPr>
-        <w:t xml:space="preserve">ggplot</w:t>
-      </w:r>
-      <w:r>
-        <w:rPr>
-          <w:rStyle w:val="NormalTok"/>
-        </w:rPr>
-        <w:t xml:space="preserve">(</w:t>
-      </w:r>
-      <w:r>
-        <w:rPr>
-          <w:rStyle w:val="AttributeTok"/>
-        </w:rPr>
-        <w:t xml:space="preserve">data =</w:t>
-      </w:r>
-      <w:r>
-        <w:rPr>
-          <w:rStyle w:val="NormalTok"/>
-        </w:rPr>
-        <w:t xml:space="preserve"> bray_vsearch_df, </w:t>
-      </w:r>
-      <w:r>
-        <w:rPr>
-          <w:rStyle w:val="FunctionTok"/>
-        </w:rPr>
-        <w:t xml:space="preserve">aes</w:t>
-      </w:r>
-      <w:r>
-        <w:rPr>
-          <w:rStyle w:val="NormalTok"/>
-        </w:rPr>
-        <w:t xml:space="preserve">(</w:t>
-      </w:r>
-      <w:r>
-        <w:rPr>
-          <w:rStyle w:val="AttributeTok"/>
-        </w:rPr>
-        <w:t xml:space="preserve">x=</w:t>
-      </w:r>
-      <w:r>
-        <w:rPr>
-          <w:rStyle w:val="NormalTok"/>
-        </w:rPr>
-        <w:t xml:space="preserve">pcoa1, </w:t>
-      </w:r>
-      <w:r>
-        <w:rPr>
-          <w:rStyle w:val="AttributeTok"/>
-        </w:rPr>
-        <w:t xml:space="preserve">y=</w:t>
-      </w:r>
-      <w:r>
-        <w:rPr>
-          <w:rStyle w:val="NormalTok"/>
-        </w:rPr>
-        <w:t xml:space="preserve">pcoa2,</w:t>
-      </w:r>
-      <w:r>
-        <w:br/>
-      </w:r>
-      <w:r>
-        <w:rPr>
-          <w:rStyle w:val="NormalTok"/>
-        </w:rPr>
-        <w:t xml:space="preserve">                                                   </w:t>
-      </w:r>
-      <w:r>
-        <w:rPr>
-          <w:rStyle w:val="AttributeTok"/>
-        </w:rPr>
-        <w:t xml:space="preserve">color =</w:t>
-      </w:r>
-      <w:r>
-        <w:rPr>
-          <w:rStyle w:val="NormalTok"/>
-        </w:rPr>
-        <w:t xml:space="preserve"> type)) </w:t>
-      </w:r>
-      <w:r>
-        <w:rPr>
-          <w:rStyle w:val="SpecialCharTok"/>
-        </w:rPr>
-        <w:t xml:space="preserve">+</w:t>
-      </w:r>
-      <w:r>
-        <w:br/>
-      </w:r>
-      <w:r>
-        <w:rPr>
-          <w:rStyle w:val="NormalTok"/>
-        </w:rPr>
-        <w:t xml:space="preserve">    </w:t>
-      </w:r>
-      <w:r>
-        <w:rPr>
-          <w:rStyle w:val="FunctionTok"/>
-        </w:rPr>
-        <w:t xml:space="preserve">geom_point</w:t>
-      </w:r>
-      <w:r>
-        <w:rPr>
-          <w:rStyle w:val="NormalTok"/>
-        </w:rPr>
-        <w:t xml:space="preserve">() </w:t>
-      </w:r>
-      <w:r>
-        <w:rPr>
-          <w:rStyle w:val="SpecialCharTok"/>
-        </w:rPr>
-        <w:t xml:space="preserve">+</w:t>
-      </w:r>
-      <w:r>
-        <w:rPr>
-          <w:rStyle w:val="NormalTok"/>
-        </w:rPr>
-        <w:t xml:space="preserve"> </w:t>
-      </w:r>
-      <w:r>
-        <w:rPr>
-          <w:rStyle w:val="FunctionTok"/>
-        </w:rPr>
-        <w:t xml:space="preserve">theme_stata</w:t>
-      </w:r>
-      <w:r>
-        <w:rPr>
-          <w:rStyle w:val="NormalTok"/>
-        </w:rPr>
-        <w:t xml:space="preserve">(</w:t>
-      </w:r>
-      <w:r>
-        <w:rPr>
-          <w:rStyle w:val="AttributeTok"/>
-        </w:rPr>
-        <w:t xml:space="preserve">base_size=</w:t>
-      </w:r>
-      <w:r>
-        <w:rPr>
-          <w:rStyle w:val="DecValTok"/>
-        </w:rPr>
-        <w:t xml:space="preserve">4</w:t>
-      </w:r>
-      <w:r>
-        <w:rPr>
-          <w:rStyle w:val="NormalTok"/>
-        </w:rPr>
-        <w:t xml:space="preserve">) </w:t>
-      </w:r>
-      <w:r>
-        <w:rPr>
-          <w:rStyle w:val="SpecialCharTok"/>
-        </w:rPr>
-        <w:t xml:space="preserve">+</w:t>
-      </w:r>
-      <w:r>
-        <w:rPr>
-          <w:rStyle w:val="NormalTok"/>
-        </w:rPr>
-        <w:t xml:space="preserve"> </w:t>
-      </w:r>
-      <w:r>
-        <w:rPr>
-          <w:rStyle w:val="FunctionTok"/>
-        </w:rPr>
-        <w:t xml:space="preserve">scale_color_stata</w:t>
-      </w:r>
-      <w:r>
-        <w:rPr>
-          <w:rStyle w:val="NormalTok"/>
-        </w:rPr>
-        <w:t xml:space="preserve">()</w:t>
       </w:r>
     </w:p>
     <w:p>
@@ -18881,7 +18998,7 @@
         <w:pStyle w:val="BodyText"/>
       </w:pPr>
       <w:r>
-        <w:t xml:space="preserve">Combine pipeline results</w:t>
+        <w:t xml:space="preserve">Combine dataframes</w:t>
       </w:r>
     </w:p>
     <w:p>
@@ -19212,7 +19329,58 @@
         <w:rPr>
           <w:rStyle w:val="NormalTok"/>
         </w:rPr>
-        <w:t xml:space="preserve">vsearch2))</w:t>
+        <w:t xml:space="preserve">vsearch2),</w:t>
+      </w:r>
+      <w:r>
+        <w:br/>
+      </w:r>
+      <w:r>
+        <w:rPr>
+          <w:rStyle w:val="NormalTok"/>
+        </w:rPr>
+        <w:t xml:space="preserve">                       </w:t>
+      </w:r>
+      <w:r>
+        <w:rPr>
+          <w:rStyle w:val="AttributeTok"/>
+        </w:rPr>
+        <w:t xml:space="preserve">type=</w:t>
+      </w:r>
+      <w:r>
+        <w:rPr>
+          <w:rStyle w:val="FunctionTok"/>
+        </w:rPr>
+        <w:t xml:space="preserve">c</w:t>
+      </w:r>
+      <w:r>
+        <w:rPr>
+          <w:rStyle w:val="NormalTok"/>
+        </w:rPr>
+        <w:t xml:space="preserve">(bray_dada_df</w:t>
+      </w:r>
+      <w:r>
+        <w:rPr>
+          <w:rStyle w:val="SpecialCharTok"/>
+        </w:rPr>
+        <w:t xml:space="preserve">$</w:t>
+      </w:r>
+      <w:r>
+        <w:rPr>
+          <w:rStyle w:val="NormalTok"/>
+        </w:rPr>
+        <w:t xml:space="preserve">type,bray_dada_df</w:t>
+      </w:r>
+      <w:r>
+        <w:rPr>
+          <w:rStyle w:val="SpecialCharTok"/>
+        </w:rPr>
+        <w:t xml:space="preserve">$</w:t>
+      </w:r>
+      <w:r>
+        <w:rPr>
+          <w:rStyle w:val="NormalTok"/>
+        </w:rPr>
+        <w:t xml:space="preserve">type))</w:t>
       </w:r>
       <w:r>
         <w:br/>
@@ -19284,7 +19452,7 @@
         <w:rPr>
           <w:rStyle w:val="DecValTok"/>
         </w:rPr>
-        <w:t xml:space="preserve">132</w:t>
+        <w:t xml:space="preserve">92</w:t>
       </w:r>
       <w:r>
         <w:rPr>
@@ -19296,7 +19464,7 @@
         <w:rPr>
           <w:rStyle w:val="DecValTok"/>
         </w:rPr>
-        <w:t xml:space="preserve">262</w:t>
+        <w:t xml:space="preserve">182</w:t>
       </w:r>
       <w:r>
         <w:rPr>
@@ -19326,9 +19494,6 @@
         <w:br/>
       </w:r>
       <w:r>
-        <w:br/>
-      </w:r>
-      <w:r>
         <w:rPr>
           <w:rStyle w:val="NormalTok"/>
         </w:rPr>
@@ -19419,13 +19584,49 @@
         <w:rPr>
           <w:rStyle w:val="NormalTok"/>
         </w:rPr>
+        <w:t xml:space="preserve">  </w:t>
+      </w:r>
+      <w:r>
+        <w:rPr>
+          <w:rStyle w:val="FunctionTok"/>
+        </w:rPr>
+        <w:t xml:space="preserve">facet_wrap</w:t>
+      </w:r>
+      <w:r>
+        <w:rPr>
+          <w:rStyle w:val="NormalTok"/>
+        </w:rPr>
+        <w:t xml:space="preserve">(</w:t>
+      </w:r>
+      <w:r>
+        <w:rPr>
+          <w:rStyle w:val="SpecialCharTok"/>
+        </w:rPr>
+        <w:t xml:space="preserve">~</w:t>
+      </w:r>
+      <w:r>
+        <w:rPr>
+          <w:rStyle w:val="NormalTok"/>
+        </w:rPr>
+        <w:t xml:space="preserve"> type) </w:t>
+      </w:r>
+      <w:r>
+        <w:rPr>
+          <w:rStyle w:val="SpecialCharTok"/>
+        </w:rPr>
+        <w:t xml:space="preserve">+</w:t>
+      </w:r>
+      <w:r>
+        <w:rPr>
+          <w:rStyle w:val="NormalTok"/>
+        </w:rPr>
         <w:t xml:space="preserve"> </w:t>
       </w:r>
       <w:r>
         <w:rPr>
           <w:rStyle w:val="FunctionTok"/>
         </w:rPr>
-        <w:t xml:space="preserve">theme_stata</w:t>
+        <w:t xml:space="preserve">theme_hc</w:t>
       </w:r>
       <w:r>
         <w:rPr>
@@ -19443,7 +19644,7 @@
         <w:rPr>
           <w:rStyle w:val="DecValTok"/>
         </w:rPr>
-        <w:t xml:space="preserve">5</w:t>
+        <w:t xml:space="preserve">8</w:t>
       </w:r>
       <w:r>
         <w:rPr>
@@ -19467,7 +19668,31 @@
         <w:rPr>
           <w:rStyle w:val="FunctionTok"/>
         </w:rPr>
-        <w:t xml:space="preserve">scale_color_stata</w:t>
+        <w:t xml:space="preserve">scale_color_igv</w:t>
+      </w:r>
+      <w:r>
+        <w:rPr>
+          <w:rStyle w:val="NormalTok"/>
+        </w:rPr>
+        <w:t xml:space="preserve">() </w:t>
+      </w:r>
+      <w:r>
+        <w:rPr>
+          <w:rStyle w:val="SpecialCharTok"/>
+        </w:rPr>
+        <w:t xml:space="preserve">+</w:t>
+      </w:r>
+      <w:r>
+        <w:rPr>
+          <w:rStyle w:val="NormalTok"/>
+        </w:rPr>
+        <w:t xml:space="preserve"> </w:t>
+      </w:r>
+      <w:r>
+        <w:rPr>
+          <w:rStyle w:val="FunctionTok"/>
+        </w:rPr>
+        <w:t xml:space="preserve">stat_ellipse</w:t>
       </w:r>
       <w:r>
         <w:rPr>
@@ -19491,7 +19716,7 @@
         <w:pStyle w:val="BodyText"/>
       </w:pPr>
       <w:r>
-        <w:t xml:space="preserve">Plot all to same figure</w:t>
+        <w:t xml:space="preserve">Plot</w:t>
       </w:r>
     </w:p>
     <w:p>
@@ -19507,31 +19732,7 @@
         <w:rPr>
           <w:rStyle w:val="NormalTok"/>
         </w:rPr>
-        <w:t xml:space="preserve">(plot_dada </w:t>
-      </w:r>
-      <w:r>
-        <w:rPr>
-          <w:rStyle w:val="SpecialCharTok"/>
-        </w:rPr>
-        <w:t xml:space="preserve">|</w:t>
-      </w:r>
-      <w:r>
-        <w:rPr>
-          <w:rStyle w:val="NormalTok"/>
-        </w:rPr>
-        <w:t xml:space="preserve"> plot_vsearch) </w:t>
-      </w:r>
-      <w:r>
-        <w:rPr>
-          <w:rStyle w:val="SpecialCharTok"/>
-        </w:rPr>
-        <w:t xml:space="preserve">/</w:t>
-      </w:r>
-      <w:r>
-        <w:rPr>
-          <w:rStyle w:val="NormalTok"/>
-        </w:rPr>
-        <w:t xml:space="preserve"> plot_both</w:t>
+        <w:t xml:space="preserve">(plot_both)</w:t>
       </w:r>
     </w:p>
     <w:p>
@@ -19587,22 +19788,30 @@
       </w:pPr>
     </w:p>
     <w:p>
-      <w:r>
-        <w:br w:type="page"/>
-      </w:r>
-    </w:p>
-    <w:p>
       <w:pPr>
         <w:pStyle w:val="BodyText"/>
       </w:pPr>
       <w:r>
-        <w:t xml:space="preserve">Recalculate indexes after taxonomy have been agglomerated from species to genus level.</w:t>
+        <w:t xml:space="preserve">Differences are very small</w:t>
+      </w:r>
+    </w:p>
+    <w:p>
+      <w:r>
+        <w:br w:type="page"/>
       </w:r>
     </w:p>
     <w:p>
       <w:pPr>
         <w:pStyle w:val="BodyText"/>
       </w:pPr>
+      <w:r>
+        <w:t xml:space="preserve">Recalculate indexes after taxonomy have been agglomerated from species to genus level.</w:t>
+      </w:r>
+    </w:p>
+    <w:p>
+      <w:pPr>
+        <w:pStyle w:val="BodyText"/>
+      </w:pPr>
     </w:p>
     <w:p>
       <w:pPr>
@@ -19621,7 +19830,7 @@
         <w:rPr>
           <w:rStyle w:val="NormalTok"/>
         </w:rPr>
-        <w:t xml:space="preserve">dada </w:t>
+        <w:t xml:space="preserve">dada_2 </w:t>
       </w:r>
       <w:r>
         <w:rPr>
@@ -19645,7 +19854,7 @@
         <w:rPr>
           <w:rStyle w:val="NormalTok"/>
         </w:rPr>
-        <w:t xml:space="preserve">(dada, </w:t>
+        <w:t xml:space="preserve">(dada_2, </w:t>
       </w:r>
       <w:r>
         <w:rPr>
@@ -19678,7 +19887,7 @@
         <w:rPr>
           <w:rStyle w:val="NormalTok"/>
         </w:rPr>
-        <w:t xml:space="preserve">dada </w:t>
+        <w:t xml:space="preserve">dada_2 </w:t>
       </w:r>
       <w:r>
         <w:rPr>
@@ -19702,7 +19911,7 @@
         <w:rPr>
           <w:rStyle w:val="NormalTok"/>
         </w:rPr>
-        <w:t xml:space="preserve">(dada, </w:t>
+        <w:t xml:space="preserve">(dada_2, </w:t>
       </w:r>
       <w:r>
         <w:rPr>
@@ -19735,7 +19944,7 @@
         <w:rPr>
           <w:rStyle w:val="NormalTok"/>
         </w:rPr>
-        <w:t xml:space="preserve">vsearch </w:t>
+        <w:t xml:space="preserve">vsearch_2 </w:t>
       </w:r>
       <w:r>
         <w:rPr>
@@ -19759,7 +19968,7 @@
         <w:rPr>
           <w:rStyle w:val="NormalTok"/>
         </w:rPr>
-        <w:t xml:space="preserve">(vsearch, </w:t>
+        <w:t xml:space="preserve">(vsearch_2, </w:t>
       </w:r>
       <w:r>
         <w:rPr>
@@ -19792,7 +20001,7 @@
         <w:rPr>
           <w:rStyle w:val="NormalTok"/>
         </w:rPr>
-        <w:t xml:space="preserve">vsearch </w:t>
+        <w:t xml:space="preserve">vsearch_2 </w:t>
       </w:r>
       <w:r>
         <w:rPr>
@@ -19816,7 +20025,7 @@
         <w:rPr>
           <w:rStyle w:val="NormalTok"/>
         </w:rPr>
-        <w:t xml:space="preserve">(vsearch, </w:t>
+        <w:t xml:space="preserve">(vsearch_2, </w:t>
       </w:r>
       <w:r>
         <w:rPr>
@@ -19858,7 +20067,7 @@
         <w:rPr>
           <w:rStyle w:val="NormalTok"/>
         </w:rPr>
-        <w:t xml:space="preserve">shannon </w:t>
+        <w:t xml:space="preserve">shannon2 </w:t>
       </w:r>
       <w:r>
         <w:rPr>
@@ -19906,7 +20115,7 @@
         <w:rPr>
           <w:rStyle w:val="NormalTok"/>
         </w:rPr>
-        <w:t xml:space="preserve">(dada)</w:t>
+        <w:t xml:space="preserve">(dada_2)</w:t>
       </w:r>
       <w:r>
         <w:rPr>
@@ -19951,7 +20160,7 @@
         <w:rPr>
           <w:rStyle w:val="NormalTok"/>
         </w:rPr>
-        <w:t xml:space="preserve">(vsearch)</w:t>
+        <w:t xml:space="preserve">(vsearch_2)</w:t>
       </w:r>
       <w:r>
         <w:rPr>
@@ -19996,7 +20205,7 @@
         <w:rPr>
           <w:rStyle w:val="NormalTok"/>
         </w:rPr>
-        <w:t xml:space="preserve">(dada)</w:t>
+        <w:t xml:space="preserve">(dada_2)</w:t>
       </w:r>
       <w:r>
         <w:rPr>
@@ -20026,7 +20235,7 @@
         <w:rPr>
           <w:rStyle w:val="NormalTok"/>
         </w:rPr>
-        <w:t xml:space="preserve">long_diversity </w:t>
+        <w:t xml:space="preserve">long_diversity2 </w:t>
       </w:r>
       <w:r>
         <w:rPr>
@@ -20038,7 +20247,7 @@
         <w:rPr>
           <w:rStyle w:val="NormalTok"/>
         </w:rPr>
-        <w:t xml:space="preserve"> shannon </w:t>
+        <w:t xml:space="preserve"> shannon2 </w:t>
       </w:r>
       <w:r>
         <w:rPr>
@@ -20170,7 +20379,7 @@
         <w:rPr>
           <w:rStyle w:val="NormalTok"/>
         </w:rPr>
-        <w:t xml:space="preserve">plot_shannon </w:t>
+        <w:t xml:space="preserve">plot_shannon2 </w:t>
       </w:r>
       <w:r>
         <w:rPr>
@@ -20194,7 +20403,7 @@
         <w:rPr>
           <w:rStyle w:val="NormalTok"/>
         </w:rPr>
-        <w:t xml:space="preserve">(long_diversity, </w:t>
+        <w:t xml:space="preserve">(long_diversity2, </w:t>
       </w:r>
       <w:r>
         <w:rPr>
@@ -20206,19 +20415,19 @@
         <w:rPr>
           <w:rStyle w:val="NormalTok"/>
         </w:rPr>
-        <w:t xml:space="preserve">(method,shannon, </w:t>
+        <w:t xml:space="preserve">(method, shannon, </w:t>
       </w:r>
       <w:r>
         <w:rPr>
           <w:rStyle w:val="AttributeTok"/>
         </w:rPr>
-        <w:t xml:space="preserve">color=</w:t>
-      </w:r>
-      <w:r>
-        <w:rPr>
-          <w:rStyle w:val="NormalTok"/>
-        </w:rPr>
-        <w:t xml:space="preserve">type)) </w:t>
+        <w:t xml:space="preserve">color =</w:t>
+      </w:r>
+      <w:r>
+        <w:rPr>
+          <w:rStyle w:val="NormalTok"/>
+        </w:rPr>
+        <w:t xml:space="preserve"> type)) </w:t>
       </w:r>
       <w:r>
         <w:rPr>
@@ -20275,7 +20484,13 @@
         <w:rPr>
           <w:rStyle w:val="AttributeTok"/>
         </w:rPr>
-        <w:t xml:space="preserve">width=</w:t>
+        <w:t xml:space="preserve">width =</w:t>
+      </w:r>
+      <w:r>
+        <w:rPr>
+          <w:rStyle w:val="NormalTok"/>
+        </w:rPr>
+        <w:t xml:space="preserve"> </w:t>
       </w:r>
       <w:r>
         <w:rPr>
@@ -20305,7 +20520,7 @@
         <w:rPr>
           <w:rStyle w:val="FunctionTok"/>
         </w:rPr>
-        <w:t xml:space="preserve">theme_stata</w:t>
+        <w:t xml:space="preserve">theme_hc</w:t>
       </w:r>
       <w:r>
         <w:rPr>
@@ -20332,7 +20547,7 @@
         <w:rPr>
           <w:rStyle w:val="FunctionTok"/>
         </w:rPr>
-        <w:t xml:space="preserve">scale_color_stata</w:t>
+        <w:t xml:space="preserve">scale_color_igv</w:t>
       </w:r>
       <w:r>
         <w:rPr>
@@ -20347,7 +20562,7 @@
         <w:rPr>
           <w:rStyle w:val="NormalTok"/>
         </w:rPr>
-        <w:t xml:space="preserve">plot_shannon</w:t>
+        <w:t xml:space="preserve">plot_shannon2</w:t>
       </w:r>
     </w:p>
     <w:p>
@@ -20429,7 +20644,7 @@
         <w:rPr>
           <w:rStyle w:val="NormalTok"/>
         </w:rPr>
-        <w:t xml:space="preserve">dada </w:t>
+        <w:t xml:space="preserve">dada_2 </w:t>
       </w:r>
       <w:r>
         <w:rPr>
@@ -20453,7 +20668,7 @@
         <w:rPr>
           <w:rStyle w:val="NormalTok"/>
         </w:rPr>
-        <w:t xml:space="preserve">(dada, </w:t>
+        <w:t xml:space="preserve">(dada_2, </w:t>
       </w:r>
       <w:r>
         <w:rPr>
@@ -20552,7 +20767,7 @@
         <w:rPr>
           <w:rStyle w:val="NormalTok"/>
         </w:rPr>
-        <w:t xml:space="preserve">dada </w:t>
+        <w:t xml:space="preserve">dada_2 </w:t>
       </w:r>
       <w:r>
         <w:rPr>
@@ -20576,7 +20791,7 @@
         <w:rPr>
           <w:rStyle w:val="NormalTok"/>
         </w:rPr>
-        <w:t xml:space="preserve">(dada, </w:t>
+        <w:t xml:space="preserve">(dada_2, </w:t>
       </w:r>
       <w:r>
         <w:rPr>
@@ -20684,7 +20899,7 @@
         <w:rPr>
           <w:rStyle w:val="NormalTok"/>
         </w:rPr>
-        <w:t xml:space="preserve">dada_bray </w:t>
+        <w:t xml:space="preserve">dada_bray2 </w:t>
       </w:r>
       <w:r>
         <w:rPr>
@@ -20708,7 +20923,7 @@
         <w:rPr>
           <w:rStyle w:val="NormalTok"/>
         </w:rPr>
-        <w:t xml:space="preserve">(dada, </w:t>
+        <w:t xml:space="preserve">(dada_2, </w:t>
       </w:r>
       <w:r>
         <w:rPr>
@@ -20774,7 +20989,7 @@
         <w:rPr>
           <w:rStyle w:val="NormalTok"/>
         </w:rPr>
-        <w:t xml:space="preserve"> dada_bray</w:t>
+        <w:t xml:space="preserve"> dada_bray2</w:t>
       </w:r>
       <w:r>
         <w:rPr>
@@ -20819,7 +21034,7 @@
         <w:rPr>
           <w:rStyle w:val="NormalTok"/>
         </w:rPr>
-        <w:t xml:space="preserve"> dada_bray</w:t>
+        <w:t xml:space="preserve"> dada_bray2</w:t>
       </w:r>
       <w:r>
         <w:rPr>
@@ -20876,7 +21091,7 @@
         <w:rPr>
           <w:rStyle w:val="NormalTok"/>
         </w:rPr>
-        <w:t xml:space="preserve">(dada)</w:t>
+        <w:t xml:space="preserve">(dada_2)</w:t>
       </w:r>
       <w:r>
         <w:rPr>
@@ -20897,16 +21112,16 @@
         <w:rPr>
           <w:rStyle w:val="CommentTok"/>
         </w:rPr>
-        <w:t xml:space="preserve">#create plot object</w:t>
-      </w:r>
-      <w:r>
-        <w:br/>
-      </w:r>
-      <w:r>
-        <w:rPr>
-          <w:rStyle w:val="NormalTok"/>
-        </w:rPr>
-        <w:t xml:space="preserve">plot_dada </w:t>
+        <w:t xml:space="preserve">#transform vsearch counts to relabundance</w:t>
+      </w:r>
+      <w:r>
+        <w:br/>
+      </w:r>
+      <w:r>
+        <w:rPr>
+          <w:rStyle w:val="NormalTok"/>
+        </w:rPr>
+        <w:t xml:space="preserve">vsearch_2 </w:t>
       </w:r>
       <w:r>
         <w:rPr>
@@ -20924,7 +21139,316 @@
         <w:rPr>
           <w:rStyle w:val="FunctionTok"/>
         </w:rPr>
-        <w:t xml:space="preserve">ggplot</w:t>
+        <w:t xml:space="preserve">transformAssay</w:t>
+      </w:r>
+      <w:r>
+        <w:rPr>
+          <w:rStyle w:val="NormalTok"/>
+        </w:rPr>
+        <w:t xml:space="preserve">(vsearch_2, </w:t>
+      </w:r>
+      <w:r>
+        <w:rPr>
+          <w:rStyle w:val="AttributeTok"/>
+        </w:rPr>
+        <w:t xml:space="preserve">assay.type =</w:t>
+      </w:r>
+      <w:r>
+        <w:rPr>
+          <w:rStyle w:val="NormalTok"/>
+        </w:rPr>
+        <w:t xml:space="preserve"> </w:t>
+      </w:r>
+      <w:r>
+        <w:rPr>
+          <w:rStyle w:val="StringTok"/>
+        </w:rPr>
+        <w:t xml:space="preserve">"counts"</w:t>
+      </w:r>
+      <w:r>
+        <w:rPr>
+          <w:rStyle w:val="NormalTok"/>
+        </w:rPr>
+        <w:t xml:space="preserve">, </w:t>
+      </w:r>
+      <w:r>
+        <w:rPr>
+          <w:rStyle w:val="AttributeTok"/>
+        </w:rPr>
+        <w:t xml:space="preserve">method =</w:t>
+      </w:r>
+      <w:r>
+        <w:rPr>
+          <w:rStyle w:val="NormalTok"/>
+        </w:rPr>
+        <w:t xml:space="preserve"> </w:t>
+      </w:r>
+      <w:r>
+        <w:rPr>
+          <w:rStyle w:val="StringTok"/>
+        </w:rPr>
+        <w:t xml:space="preserve">"relabundance"</w:t>
+      </w:r>
+      <w:r>
+        <w:rPr>
+          <w:rStyle w:val="NormalTok"/>
+        </w:rPr>
+        <w:t xml:space="preserve">,</w:t>
+      </w:r>
+      <w:r>
+        <w:br/>
+      </w:r>
+      <w:r>
+        <w:rPr>
+          <w:rStyle w:val="NormalTok"/>
+        </w:rPr>
+        <w:t xml:space="preserve">                          </w:t>
+      </w:r>
+      <w:r>
+        <w:rPr>
+          <w:rStyle w:val="AttributeTok"/>
+        </w:rPr>
+        <w:t xml:space="preserve">name =</w:t>
+      </w:r>
+      <w:r>
+        <w:rPr>
+          <w:rStyle w:val="NormalTok"/>
+        </w:rPr>
+        <w:t xml:space="preserve"> </w:t>
+      </w:r>
+      <w:r>
+        <w:rPr>
+          <w:rStyle w:val="StringTok"/>
+        </w:rPr>
+        <w:t xml:space="preserve">"relabundance"</w:t>
+      </w:r>
+      <w:r>
+        <w:rPr>
+          <w:rStyle w:val="NormalTok"/>
+        </w:rPr>
+        <w:t xml:space="preserve">)</w:t>
+      </w:r>
+      <w:r>
+        <w:br/>
+      </w:r>
+      <w:r>
+        <w:rPr>
+          <w:rStyle w:val="CommentTok"/>
+        </w:rPr>
+        <w:t xml:space="preserve">#create bray-curtis distance matrix</w:t>
+      </w:r>
+      <w:r>
+        <w:br/>
+      </w:r>
+      <w:r>
+        <w:rPr>
+          <w:rStyle w:val="NormalTok"/>
+        </w:rPr>
+        <w:t xml:space="preserve">vsearch_2 </w:t>
+      </w:r>
+      <w:r>
+        <w:rPr>
+          <w:rStyle w:val="OtherTok"/>
+        </w:rPr>
+        <w:t xml:space="preserve">&lt;-</w:t>
+      </w:r>
+      <w:r>
+        <w:rPr>
+          <w:rStyle w:val="NormalTok"/>
+        </w:rPr>
+        <w:t xml:space="preserve"> </w:t>
+      </w:r>
+      <w:r>
+        <w:rPr>
+          <w:rStyle w:val="FunctionTok"/>
+        </w:rPr>
+        <w:t xml:space="preserve">runMDS</w:t>
+      </w:r>
+      <w:r>
+        <w:rPr>
+          <w:rStyle w:val="NormalTok"/>
+        </w:rPr>
+        <w:t xml:space="preserve">(vsearch, </w:t>
+      </w:r>
+      <w:r>
+        <w:rPr>
+          <w:rStyle w:val="AttributeTok"/>
+        </w:rPr>
+        <w:t xml:space="preserve">FUN =</w:t>
+      </w:r>
+      <w:r>
+        <w:rPr>
+          <w:rStyle w:val="NormalTok"/>
+        </w:rPr>
+        <w:t xml:space="preserve"> vegan</w:t>
+      </w:r>
+      <w:r>
+        <w:rPr>
+          <w:rStyle w:val="SpecialCharTok"/>
+        </w:rPr>
+        <w:t xml:space="preserve">::</w:t>
+      </w:r>
+      <w:r>
+        <w:rPr>
+          <w:rStyle w:val="NormalTok"/>
+        </w:rPr>
+        <w:t xml:space="preserve">vegdist, </w:t>
+      </w:r>
+      <w:r>
+        <w:rPr>
+          <w:rStyle w:val="AttributeTok"/>
+        </w:rPr>
+        <w:t xml:space="preserve">method =</w:t>
+      </w:r>
+      <w:r>
+        <w:rPr>
+          <w:rStyle w:val="NormalTok"/>
+        </w:rPr>
+        <w:t xml:space="preserve"> </w:t>
+      </w:r>
+      <w:r>
+        <w:rPr>
+          <w:rStyle w:val="StringTok"/>
+        </w:rPr>
+        <w:t xml:space="preserve">"bray"</w:t>
+      </w:r>
+      <w:r>
+        <w:rPr>
+          <w:rStyle w:val="NormalTok"/>
+        </w:rPr>
+        <w:t xml:space="preserve">,</w:t>
+      </w:r>
+      <w:r>
+        <w:br/>
+      </w:r>
+      <w:r>
+        <w:rPr>
+          <w:rStyle w:val="NormalTok"/>
+        </w:rPr>
+        <w:t xml:space="preserve">               </w:t>
+      </w:r>
+      <w:r>
+        <w:rPr>
+          <w:rStyle w:val="AttributeTok"/>
+        </w:rPr>
+        <w:t xml:space="preserve">name=</w:t>
+      </w:r>
+      <w:r>
+        <w:rPr>
+          <w:rStyle w:val="StringTok"/>
+        </w:rPr>
+        <w:t xml:space="preserve">"PCoA_BC"</w:t>
+      </w:r>
+      <w:r>
+        <w:rPr>
+          <w:rStyle w:val="NormalTok"/>
+        </w:rPr>
+        <w:t xml:space="preserve">, </w:t>
+      </w:r>
+      <w:r>
+        <w:rPr>
+          <w:rStyle w:val="AttributeTok"/>
+        </w:rPr>
+        <w:t xml:space="preserve">exprs_values =</w:t>
+      </w:r>
+      <w:r>
+        <w:rPr>
+          <w:rStyle w:val="NormalTok"/>
+        </w:rPr>
+        <w:t xml:space="preserve"> </w:t>
+      </w:r>
+      <w:r>
+        <w:rPr>
+          <w:rStyle w:val="StringTok"/>
+        </w:rPr>
+        <w:t xml:space="preserve">"relabundance"</w:t>
+      </w:r>
+      <w:r>
+        <w:rPr>
+          <w:rStyle w:val="NormalTok"/>
+        </w:rPr>
+        <w:t xml:space="preserve">)</w:t>
+      </w:r>
+      <w:r>
+        <w:br/>
+      </w:r>
+      <w:r>
+        <w:rPr>
+          <w:rStyle w:val="NormalTok"/>
+        </w:rPr>
+        <w:t xml:space="preserve">vsearch_bray2 </w:t>
+      </w:r>
+      <w:r>
+        <w:rPr>
+          <w:rStyle w:val="OtherTok"/>
+        </w:rPr>
+        <w:t xml:space="preserve">&lt;-</w:t>
+      </w:r>
+      <w:r>
+        <w:rPr>
+          <w:rStyle w:val="NormalTok"/>
+        </w:rPr>
+        <w:t xml:space="preserve"> </w:t>
+      </w:r>
+      <w:r>
+        <w:rPr>
+          <w:rStyle w:val="FunctionTok"/>
+        </w:rPr>
+        <w:t xml:space="preserve">plotReducedDim</w:t>
+      </w:r>
+      <w:r>
+        <w:rPr>
+          <w:rStyle w:val="NormalTok"/>
+        </w:rPr>
+        <w:t xml:space="preserve">(vsearch_2, </w:t>
+      </w:r>
+      <w:r>
+        <w:rPr>
+          <w:rStyle w:val="StringTok"/>
+        </w:rPr>
+        <w:t xml:space="preserve">"PCoA_BC"</w:t>
+      </w:r>
+      <w:r>
+        <w:rPr>
+          <w:rStyle w:val="NormalTok"/>
+        </w:rPr>
+        <w:t xml:space="preserve">)</w:t>
+      </w:r>
+      <w:r>
+        <w:br/>
+      </w:r>
+      <w:r>
+        <w:rPr>
+          <w:rStyle w:val="CommentTok"/>
+        </w:rPr>
+        <w:t xml:space="preserve">#create df for plot</w:t>
+      </w:r>
+      <w:r>
+        <w:br/>
+      </w:r>
+      <w:r>
+        <w:rPr>
+          <w:rStyle w:val="NormalTok"/>
+        </w:rPr>
+        <w:t xml:space="preserve">bray_vsearch_df </w:t>
+      </w:r>
+      <w:r>
+        <w:rPr>
+          <w:rStyle w:val="OtherTok"/>
+        </w:rPr>
+        <w:t xml:space="preserve">&lt;-</w:t>
+      </w:r>
+      <w:r>
+        <w:rPr>
+          <w:rStyle w:val="NormalTok"/>
+        </w:rPr>
+        <w:t xml:space="preserve"> </w:t>
+      </w:r>
+      <w:r>
+        <w:rPr>
+          <w:rStyle w:val="FunctionTok"/>
+        </w:rPr>
+        <w:t xml:space="preserve">data.frame</w:t>
       </w:r>
       <w:r>
         <w:rPr>
@@ -20936,844 +21460,127 @@
         <w:rPr>
           <w:rStyle w:val="AttributeTok"/>
         </w:rPr>
-        <w:t xml:space="preserve">data =</w:t>
-      </w:r>
-      <w:r>
-        <w:rPr>
-          <w:rStyle w:val="NormalTok"/>
-        </w:rPr>
-        <w:t xml:space="preserve"> bray_dada_df, </w:t>
+        <w:t xml:space="preserve">pcoa1 =</w:t>
+      </w:r>
+      <w:r>
+        <w:rPr>
+          <w:rStyle w:val="NormalTok"/>
+        </w:rPr>
+        <w:t xml:space="preserve"> vsearch_bray2</w:t>
+      </w:r>
+      <w:r>
+        <w:rPr>
+          <w:rStyle w:val="SpecialCharTok"/>
+        </w:rPr>
+        <w:t xml:space="preserve">$</w:t>
+      </w:r>
+      <w:r>
+        <w:rPr>
+          <w:rStyle w:val="NormalTok"/>
+        </w:rPr>
+        <w:t xml:space="preserve">data[,</w:t>
+      </w:r>
+      <w:r>
+        <w:rPr>
+          <w:rStyle w:val="DecValTok"/>
+        </w:rPr>
+        <w:t xml:space="preserve">1</w:t>
+      </w:r>
+      <w:r>
+        <w:rPr>
+          <w:rStyle w:val="NormalTok"/>
+        </w:rPr>
+        <w:t xml:space="preserve">],</w:t>
+      </w:r>
+      <w:r>
+        <w:br/>
+      </w:r>
+      <w:r>
+        <w:rPr>
+          <w:rStyle w:val="NormalTok"/>
+        </w:rPr>
+        <w:t xml:space="preserve">                           </w:t>
+      </w:r>
+      <w:r>
+        <w:rPr>
+          <w:rStyle w:val="AttributeTok"/>
+        </w:rPr>
+        <w:t xml:space="preserve">pcoa2 =</w:t>
+      </w:r>
+      <w:r>
+        <w:rPr>
+          <w:rStyle w:val="NormalTok"/>
+        </w:rPr>
+        <w:t xml:space="preserve"> vsearch_bray2</w:t>
+      </w:r>
+      <w:r>
+        <w:rPr>
+          <w:rStyle w:val="SpecialCharTok"/>
+        </w:rPr>
+        <w:t xml:space="preserve">$</w:t>
+      </w:r>
+      <w:r>
+        <w:rPr>
+          <w:rStyle w:val="NormalTok"/>
+        </w:rPr>
+        <w:t xml:space="preserve">data[,</w:t>
+      </w:r>
+      <w:r>
+        <w:rPr>
+          <w:rStyle w:val="DecValTok"/>
+        </w:rPr>
+        <w:t xml:space="preserve">2</w:t>
+      </w:r>
+      <w:r>
+        <w:rPr>
+          <w:rStyle w:val="NormalTok"/>
+        </w:rPr>
+        <w:t xml:space="preserve">],</w:t>
+      </w:r>
+      <w:r>
+        <w:br/>
+      </w:r>
+      <w:r>
+        <w:rPr>
+          <w:rStyle w:val="NormalTok"/>
+        </w:rPr>
+        <w:t xml:space="preserve">                           </w:t>
+      </w:r>
+      <w:r>
+        <w:rPr>
+          <w:rStyle w:val="AttributeTok"/>
+        </w:rPr>
+        <w:t xml:space="preserve">type =</w:t>
+      </w:r>
+      <w:r>
+        <w:rPr>
+          <w:rStyle w:val="NormalTok"/>
+        </w:rPr>
+        <w:t xml:space="preserve"> </w:t>
       </w:r>
       <w:r>
         <w:rPr>
           <w:rStyle w:val="FunctionTok"/>
         </w:rPr>
-        <w:t xml:space="preserve">aes</w:t>
-      </w:r>
-      <w:r>
-        <w:rPr>
-          <w:rStyle w:val="NormalTok"/>
-        </w:rPr>
-        <w:t xml:space="preserve">(</w:t>
-      </w:r>
-      <w:r>
-        <w:rPr>
-          <w:rStyle w:val="AttributeTok"/>
-        </w:rPr>
-        <w:t xml:space="preserve">x=</w:t>
-      </w:r>
-      <w:r>
-        <w:rPr>
-          <w:rStyle w:val="NormalTok"/>
-        </w:rPr>
-        <w:t xml:space="preserve">pcoa1, </w:t>
-      </w:r>
-      <w:r>
-        <w:rPr>
-          <w:rStyle w:val="AttributeTok"/>
-        </w:rPr>
-        <w:t xml:space="preserve">y=</w:t>
-      </w:r>
-      <w:r>
-        <w:rPr>
-          <w:rStyle w:val="NormalTok"/>
-        </w:rPr>
-        <w:t xml:space="preserve">pcoa2,</w:t>
-      </w:r>
-      <w:r>
-        <w:br/>
-      </w:r>
-      <w:r>
-        <w:rPr>
-          <w:rStyle w:val="NormalTok"/>
-        </w:rPr>
-        <w:t xml:space="preserve">                                             </w:t>
-      </w:r>
-      <w:r>
-        <w:rPr>
-          <w:rStyle w:val="AttributeTok"/>
-        </w:rPr>
-        <w:t xml:space="preserve">color =</w:t>
-      </w:r>
-      <w:r>
-        <w:rPr>
-          <w:rStyle w:val="NormalTok"/>
-        </w:rPr>
-        <w:t xml:space="preserve"> type)) </w:t>
+        <w:t xml:space="preserve">colData</w:t>
+      </w:r>
+      <w:r>
+        <w:rPr>
+          <w:rStyle w:val="NormalTok"/>
+        </w:rPr>
+        <w:t xml:space="preserve">(vsearch_2)</w:t>
       </w:r>
       <w:r>
         <w:rPr>
           <w:rStyle w:val="SpecialCharTok"/>
         </w:rPr>
-        <w:t xml:space="preserve">+</w:t>
-      </w:r>
-      <w:r>
-        <w:rPr>
-          <w:rStyle w:val="NormalTok"/>
-        </w:rPr>
-        <w:t xml:space="preserve"> </w:t>
-      </w:r>
-      <w:r>
-        <w:rPr>
-          <w:rStyle w:val="FunctionTok"/>
-        </w:rPr>
-        <w:t xml:space="preserve">geom_point</w:t>
-      </w:r>
-      <w:r>
-        <w:rPr>
-          <w:rStyle w:val="NormalTok"/>
-        </w:rPr>
-        <w:t xml:space="preserve">() </w:t>
-      </w:r>
-      <w:r>
-        <w:rPr>
-          <w:rStyle w:val="SpecialCharTok"/>
-        </w:rPr>
-        <w:t xml:space="preserve">+</w:t>
-      </w:r>
-      <w:r>
-        <w:br/>
-      </w:r>
-      <w:r>
-        <w:rPr>
-          <w:rStyle w:val="NormalTok"/>
-        </w:rPr>
-        <w:t xml:space="preserve">    </w:t>
-      </w:r>
-      <w:r>
-        <w:rPr>
-          <w:rStyle w:val="FunctionTok"/>
-        </w:rPr>
-        <w:t xml:space="preserve">theme_stata</w:t>
-      </w:r>
-      <w:r>
-        <w:rPr>
-          <w:rStyle w:val="NormalTok"/>
-        </w:rPr>
-        <w:t xml:space="preserve">(</w:t>
-      </w:r>
-      <w:r>
-        <w:rPr>
-          <w:rStyle w:val="AttributeTok"/>
-        </w:rPr>
-        <w:t xml:space="preserve">base_size=</w:t>
-      </w:r>
-      <w:r>
-        <w:rPr>
-          <w:rStyle w:val="DecValTok"/>
-        </w:rPr>
-        <w:t xml:space="preserve">4</w:t>
-      </w:r>
-      <w:r>
-        <w:rPr>
-          <w:rStyle w:val="NormalTok"/>
-        </w:rPr>
-        <w:t xml:space="preserve">) </w:t>
-      </w:r>
-      <w:r>
-        <w:rPr>
-          <w:rStyle w:val="SpecialCharTok"/>
-        </w:rPr>
-        <w:t xml:space="preserve">+</w:t>
-      </w:r>
-      <w:r>
-        <w:rPr>
-          <w:rStyle w:val="NormalTok"/>
-        </w:rPr>
-        <w:t xml:space="preserve"> </w:t>
-      </w:r>
-      <w:r>
-        <w:rPr>
-          <w:rStyle w:val="FunctionTok"/>
-        </w:rPr>
-        <w:t xml:space="preserve">scale_color_stata</w:t>
-      </w:r>
-      <w:r>
-        <w:rPr>
-          <w:rStyle w:val="NormalTok"/>
-        </w:rPr>
-        <w:t xml:space="preserve">()</w:t>
-      </w:r>
-      <w:r>
-        <w:br/>
-      </w:r>
-      <w:r>
-        <w:rPr>
-          <w:rStyle w:val="CommentTok"/>
-        </w:rPr>
-        <w:t xml:space="preserve">#transform vsearch counts to relabundance</w:t>
-      </w:r>
-      <w:r>
-        <w:br/>
-      </w:r>
-      <w:r>
-        <w:rPr>
-          <w:rStyle w:val="NormalTok"/>
-        </w:rPr>
-        <w:t xml:space="preserve">vsearch </w:t>
-      </w:r>
-      <w:r>
-        <w:rPr>
-          <w:rStyle w:val="OtherTok"/>
-        </w:rPr>
-        <w:t xml:space="preserve">&lt;-</w:t>
-      </w:r>
-      <w:r>
-        <w:rPr>
-          <w:rStyle w:val="NormalTok"/>
-        </w:rPr>
-        <w:t xml:space="preserve"> </w:t>
-      </w:r>
-      <w:r>
-        <w:rPr>
-          <w:rStyle w:val="FunctionTok"/>
-        </w:rPr>
-        <w:t xml:space="preserve">transformAssay</w:t>
-      </w:r>
-      <w:r>
-        <w:rPr>
-          <w:rStyle w:val="NormalTok"/>
-        </w:rPr>
-        <w:t xml:space="preserve">(vsearch, </w:t>
-      </w:r>
-      <w:r>
-        <w:rPr>
-          <w:rStyle w:val="AttributeTok"/>
-        </w:rPr>
-        <w:t xml:space="preserve">assay.type =</w:t>
-      </w:r>
-      <w:r>
-        <w:rPr>
-          <w:rStyle w:val="NormalTok"/>
-        </w:rPr>
-        <w:t xml:space="preserve"> </w:t>
-      </w:r>
-      <w:r>
-        <w:rPr>
-          <w:rStyle w:val="StringTok"/>
-        </w:rPr>
-        <w:t xml:space="preserve">"counts"</w:t>
-      </w:r>
-      <w:r>
-        <w:rPr>
-          <w:rStyle w:val="NormalTok"/>
-        </w:rPr>
-        <w:t xml:space="preserve">, </w:t>
-      </w:r>
-      <w:r>
-        <w:rPr>
-          <w:rStyle w:val="AttributeTok"/>
-        </w:rPr>
-        <w:t xml:space="preserve">method =</w:t>
-      </w:r>
-      <w:r>
-        <w:rPr>
-          <w:rStyle w:val="NormalTok"/>
-        </w:rPr>
-        <w:t xml:space="preserve"> </w:t>
-      </w:r>
-      <w:r>
-        <w:rPr>
-          <w:rStyle w:val="StringTok"/>
-        </w:rPr>
-        <w:t xml:space="preserve">"relabundance"</w:t>
-      </w:r>
-      <w:r>
-        <w:rPr>
-          <w:rStyle w:val="NormalTok"/>
-        </w:rPr>
-        <w:t xml:space="preserve">,</w:t>
-      </w:r>
-      <w:r>
-        <w:br/>
-      </w:r>
-      <w:r>
-        <w:rPr>
-          <w:rStyle w:val="NormalTok"/>
-        </w:rPr>
-        <w:t xml:space="preserve">                          </w:t>
-      </w:r>
-      <w:r>
-        <w:rPr>
-          <w:rStyle w:val="AttributeTok"/>
-        </w:rPr>
-        <w:t xml:space="preserve">name =</w:t>
-      </w:r>
-      <w:r>
-        <w:rPr>
-          <w:rStyle w:val="NormalTok"/>
-        </w:rPr>
-        <w:t xml:space="preserve"> </w:t>
-      </w:r>
-      <w:r>
-        <w:rPr>
-          <w:rStyle w:val="StringTok"/>
-        </w:rPr>
-        <w:t xml:space="preserve">"relabundance"</w:t>
-      </w:r>
-      <w:r>
-        <w:rPr>
-          <w:rStyle w:val="NormalTok"/>
-        </w:rPr>
-        <w:t xml:space="preserve">)</w:t>
-      </w:r>
-      <w:r>
-        <w:br/>
-      </w:r>
-      <w:r>
-        <w:rPr>
-          <w:rStyle w:val="CommentTok"/>
-        </w:rPr>
-        <w:t xml:space="preserve">#create bray-curtis distance matrix</w:t>
-      </w:r>
-      <w:r>
-        <w:br/>
-      </w:r>
-      <w:r>
-        <w:rPr>
-          <w:rStyle w:val="NormalTok"/>
-        </w:rPr>
-        <w:t xml:space="preserve">vsearch </w:t>
-      </w:r>
-      <w:r>
-        <w:rPr>
-          <w:rStyle w:val="OtherTok"/>
-        </w:rPr>
-        <w:t xml:space="preserve">&lt;-</w:t>
-      </w:r>
-      <w:r>
-        <w:rPr>
-          <w:rStyle w:val="NormalTok"/>
-        </w:rPr>
-        <w:t xml:space="preserve"> </w:t>
-      </w:r>
-      <w:r>
-        <w:rPr>
-          <w:rStyle w:val="FunctionTok"/>
-        </w:rPr>
-        <w:t xml:space="preserve">runMDS</w:t>
-      </w:r>
-      <w:r>
-        <w:rPr>
-          <w:rStyle w:val="NormalTok"/>
-        </w:rPr>
-        <w:t xml:space="preserve">(vsearch, </w:t>
-      </w:r>
-      <w:r>
-        <w:rPr>
-          <w:rStyle w:val="AttributeTok"/>
-        </w:rPr>
-        <w:t xml:space="preserve">FUN =</w:t>
-      </w:r>
-      <w:r>
-        <w:rPr>
-          <w:rStyle w:val="NormalTok"/>
-        </w:rPr>
-        <w:t xml:space="preserve"> vegan</w:t>
-      </w:r>
-      <w:r>
-        <w:rPr>
-          <w:rStyle w:val="SpecialCharTok"/>
-        </w:rPr>
-        <w:t xml:space="preserve">::</w:t>
-      </w:r>
-      <w:r>
-        <w:rPr>
-          <w:rStyle w:val="NormalTok"/>
-        </w:rPr>
-        <w:t xml:space="preserve">vegdist, </w:t>
-      </w:r>
-      <w:r>
-        <w:rPr>
-          <w:rStyle w:val="AttributeTok"/>
-        </w:rPr>
-        <w:t xml:space="preserve">method =</w:t>
-      </w:r>
-      <w:r>
-        <w:rPr>
-          <w:rStyle w:val="NormalTok"/>
-        </w:rPr>
-        <w:t xml:space="preserve"> </w:t>
-      </w:r>
-      <w:r>
-        <w:rPr>
-          <w:rStyle w:val="StringTok"/>
-        </w:rPr>
-        <w:t xml:space="preserve">"bray"</w:t>
-      </w:r>
-      <w:r>
-        <w:rPr>
-          <w:rStyle w:val="NormalTok"/>
-        </w:rPr>
-        <w:t xml:space="preserve">,</w:t>
-      </w:r>
-      <w:r>
-        <w:br/>
-      </w:r>
-      <w:r>
-        <w:rPr>
-          <w:rStyle w:val="NormalTok"/>
-        </w:rPr>
-        <w:t xml:space="preserve">               </w:t>
-      </w:r>
-      <w:r>
-        <w:rPr>
-          <w:rStyle w:val="AttributeTok"/>
-        </w:rPr>
-        <w:t xml:space="preserve">name=</w:t>
-      </w:r>
-      <w:r>
-        <w:rPr>
-          <w:rStyle w:val="StringTok"/>
-        </w:rPr>
-        <w:t xml:space="preserve">"PCoA_BC"</w:t>
-      </w:r>
-      <w:r>
-        <w:rPr>
-          <w:rStyle w:val="NormalTok"/>
-        </w:rPr>
-        <w:t xml:space="preserve">, </w:t>
-      </w:r>
-      <w:r>
-        <w:rPr>
-          <w:rStyle w:val="AttributeTok"/>
-        </w:rPr>
-        <w:t xml:space="preserve">exprs_values =</w:t>
-      </w:r>
-      <w:r>
-        <w:rPr>
-          <w:rStyle w:val="NormalTok"/>
-        </w:rPr>
-        <w:t xml:space="preserve"> </w:t>
-      </w:r>
-      <w:r>
-        <w:rPr>
-          <w:rStyle w:val="StringTok"/>
-        </w:rPr>
-        <w:t xml:space="preserve">"relabundance"</w:t>
-      </w:r>
-      <w:r>
-        <w:rPr>
-          <w:rStyle w:val="NormalTok"/>
-        </w:rPr>
-        <w:t xml:space="preserve">)</w:t>
-      </w:r>
-      <w:r>
-        <w:br/>
-      </w:r>
-      <w:r>
-        <w:rPr>
-          <w:rStyle w:val="NormalTok"/>
-        </w:rPr>
-        <w:t xml:space="preserve">vsearch_bray </w:t>
-      </w:r>
-      <w:r>
-        <w:rPr>
-          <w:rStyle w:val="OtherTok"/>
-        </w:rPr>
-        <w:t xml:space="preserve">&lt;-</w:t>
-      </w:r>
-      <w:r>
-        <w:rPr>
-          <w:rStyle w:val="NormalTok"/>
-        </w:rPr>
-        <w:t xml:space="preserve"> </w:t>
-      </w:r>
-      <w:r>
-        <w:rPr>
-          <w:rStyle w:val="FunctionTok"/>
-        </w:rPr>
-        <w:t xml:space="preserve">plotReducedDim</w:t>
-      </w:r>
-      <w:r>
-        <w:rPr>
-          <w:rStyle w:val="NormalTok"/>
-        </w:rPr>
-        <w:t xml:space="preserve">(vsearch, </w:t>
-      </w:r>
-      <w:r>
-        <w:rPr>
-          <w:rStyle w:val="StringTok"/>
-        </w:rPr>
-        <w:t xml:space="preserve">"PCoA_BC"</w:t>
-      </w:r>
-      <w:r>
-        <w:rPr>
-          <w:rStyle w:val="NormalTok"/>
-        </w:rPr>
-        <w:t xml:space="preserve">)</w:t>
-      </w:r>
-      <w:r>
-        <w:br/>
-      </w:r>
-      <w:r>
-        <w:rPr>
-          <w:rStyle w:val="CommentTok"/>
-        </w:rPr>
-        <w:t xml:space="preserve">#create df for plot</w:t>
-      </w:r>
-      <w:r>
-        <w:br/>
-      </w:r>
-      <w:r>
-        <w:rPr>
-          <w:rStyle w:val="NormalTok"/>
-        </w:rPr>
-        <w:t xml:space="preserve">bray_vsearch_df </w:t>
-      </w:r>
-      <w:r>
-        <w:rPr>
-          <w:rStyle w:val="OtherTok"/>
-        </w:rPr>
-        <w:t xml:space="preserve">&lt;-</w:t>
-      </w:r>
-      <w:r>
-        <w:rPr>
-          <w:rStyle w:val="NormalTok"/>
-        </w:rPr>
-        <w:t xml:space="preserve"> </w:t>
-      </w:r>
-      <w:r>
-        <w:rPr>
-          <w:rStyle w:val="FunctionTok"/>
-        </w:rPr>
-        <w:t xml:space="preserve">data.frame</w:t>
-      </w:r>
-      <w:r>
-        <w:rPr>
-          <w:rStyle w:val="NormalTok"/>
-        </w:rPr>
-        <w:t xml:space="preserve">(</w:t>
-      </w:r>
-      <w:r>
-        <w:rPr>
-          <w:rStyle w:val="AttributeTok"/>
-        </w:rPr>
-        <w:t xml:space="preserve">pcoa1 =</w:t>
-      </w:r>
-      <w:r>
-        <w:rPr>
-          <w:rStyle w:val="NormalTok"/>
-        </w:rPr>
-        <w:t xml:space="preserve"> vsearch_bray</w:t>
-      </w:r>
-      <w:r>
-        <w:rPr>
-          <w:rStyle w:val="SpecialCharTok"/>
-        </w:rPr>
         <w:t xml:space="preserve">$</w:t>
       </w:r>
       <w:r>
         <w:rPr>
           <w:rStyle w:val="NormalTok"/>
         </w:rPr>
-        <w:t xml:space="preserve">data[,</w:t>
-      </w:r>
-      <w:r>
-        <w:rPr>
-          <w:rStyle w:val="DecValTok"/>
-        </w:rPr>
-        <w:t xml:space="preserve">1</w:t>
-      </w:r>
-      <w:r>
-        <w:rPr>
-          <w:rStyle w:val="NormalTok"/>
-        </w:rPr>
-        <w:t xml:space="preserve">],</w:t>
-      </w:r>
-      <w:r>
-        <w:br/>
-      </w:r>
-      <w:r>
-        <w:rPr>
-          <w:rStyle w:val="NormalTok"/>
-        </w:rPr>
-        <w:t xml:space="preserve">                           </w:t>
-      </w:r>
-      <w:r>
-        <w:rPr>
-          <w:rStyle w:val="AttributeTok"/>
-        </w:rPr>
-        <w:t xml:space="preserve">pcoa2 =</w:t>
-      </w:r>
-      <w:r>
-        <w:rPr>
-          <w:rStyle w:val="NormalTok"/>
-        </w:rPr>
-        <w:t xml:space="preserve"> vsearch_bray</w:t>
-      </w:r>
-      <w:r>
-        <w:rPr>
-          <w:rStyle w:val="SpecialCharTok"/>
-        </w:rPr>
-        <w:t xml:space="preserve">$</w:t>
-      </w:r>
-      <w:r>
-        <w:rPr>
-          <w:rStyle w:val="NormalTok"/>
-        </w:rPr>
-        <w:t xml:space="preserve">data[,</w:t>
-      </w:r>
-      <w:r>
-        <w:rPr>
-          <w:rStyle w:val="DecValTok"/>
-        </w:rPr>
-        <w:t xml:space="preserve">2</w:t>
-      </w:r>
-      <w:r>
-        <w:rPr>
-          <w:rStyle w:val="NormalTok"/>
-        </w:rPr>
-        <w:t xml:space="preserve">],</w:t>
-      </w:r>
-      <w:r>
-        <w:br/>
-      </w:r>
-      <w:r>
-        <w:rPr>
-          <w:rStyle w:val="NormalTok"/>
-        </w:rPr>
-        <w:t xml:space="preserve">                           </w:t>
-      </w:r>
-      <w:r>
-        <w:rPr>
-          <w:rStyle w:val="AttributeTok"/>
-        </w:rPr>
-        <w:t xml:space="preserve">type =</w:t>
-      </w:r>
-      <w:r>
-        <w:rPr>
-          <w:rStyle w:val="NormalTok"/>
-        </w:rPr>
-        <w:t xml:space="preserve"> </w:t>
-      </w:r>
-      <w:r>
-        <w:rPr>
-          <w:rStyle w:val="FunctionTok"/>
-        </w:rPr>
-        <w:t xml:space="preserve">colData</w:t>
-      </w:r>
-      <w:r>
-        <w:rPr>
-          <w:rStyle w:val="NormalTok"/>
-        </w:rPr>
-        <w:t xml:space="preserve">(vsearch)</w:t>
-      </w:r>
-      <w:r>
-        <w:rPr>
-          <w:rStyle w:val="SpecialCharTok"/>
-        </w:rPr>
-        <w:t xml:space="preserve">$</w:t>
-      </w:r>
-      <w:r>
-        <w:rPr>
-          <w:rStyle w:val="NormalTok"/>
-        </w:rPr>
         <w:t xml:space="preserve">Type)</w:t>
-      </w:r>
-      <w:r>
-        <w:br/>
-      </w:r>
-      <w:r>
-        <w:rPr>
-          <w:rStyle w:val="CommentTok"/>
-        </w:rPr>
-        <w:t xml:space="preserve">#create plot object</w:t>
-      </w:r>
-      <w:r>
-        <w:br/>
-      </w:r>
-      <w:r>
-        <w:rPr>
-          <w:rStyle w:val="NormalTok"/>
-        </w:rPr>
-        <w:t xml:space="preserve">plot_vsearch </w:t>
-      </w:r>
-      <w:r>
-        <w:rPr>
-          <w:rStyle w:val="OtherTok"/>
-        </w:rPr>
-        <w:t xml:space="preserve">&lt;-</w:t>
-      </w:r>
-      <w:r>
-        <w:rPr>
-          <w:rStyle w:val="NormalTok"/>
-        </w:rPr>
-        <w:t xml:space="preserve"> </w:t>
-      </w:r>
-      <w:r>
-        <w:rPr>
-          <w:rStyle w:val="FunctionTok"/>
-        </w:rPr>
-        <w:t xml:space="preserve">ggplot</w:t>
-      </w:r>
-      <w:r>
-        <w:rPr>
-          <w:rStyle w:val="NormalTok"/>
-        </w:rPr>
-        <w:t xml:space="preserve">(</w:t>
-      </w:r>
-      <w:r>
-        <w:rPr>
-          <w:rStyle w:val="AttributeTok"/>
-        </w:rPr>
-        <w:t xml:space="preserve">data =</w:t>
-      </w:r>
-      <w:r>
-        <w:rPr>
-          <w:rStyle w:val="NormalTok"/>
-        </w:rPr>
-        <w:t xml:space="preserve"> bray_vsearch_df, </w:t>
-      </w:r>
-      <w:r>
-        <w:rPr>
-          <w:rStyle w:val="FunctionTok"/>
-        </w:rPr>
-        <w:t xml:space="preserve">aes</w:t>
-      </w:r>
-      <w:r>
-        <w:rPr>
-          <w:rStyle w:val="NormalTok"/>
-        </w:rPr>
-        <w:t xml:space="preserve">(</w:t>
-      </w:r>
-      <w:r>
-        <w:rPr>
-          <w:rStyle w:val="AttributeTok"/>
-        </w:rPr>
-        <w:t xml:space="preserve">x=</w:t>
-      </w:r>
-      <w:r>
-        <w:rPr>
-          <w:rStyle w:val="NormalTok"/>
-        </w:rPr>
-        <w:t xml:space="preserve">pcoa1, </w:t>
-      </w:r>
-      <w:r>
-        <w:rPr>
-          <w:rStyle w:val="AttributeTok"/>
-        </w:rPr>
-        <w:t xml:space="preserve">y=</w:t>
-      </w:r>
-      <w:r>
-        <w:rPr>
-          <w:rStyle w:val="NormalTok"/>
-        </w:rPr>
-        <w:t xml:space="preserve">pcoa2,</w:t>
-      </w:r>
-      <w:r>
-        <w:br/>
-      </w:r>
-      <w:r>
-        <w:rPr>
-          <w:rStyle w:val="NormalTok"/>
-        </w:rPr>
-        <w:t xml:space="preserve">                                                   </w:t>
-      </w:r>
-      <w:r>
-        <w:rPr>
-          <w:rStyle w:val="AttributeTok"/>
-        </w:rPr>
-        <w:t xml:space="preserve">color =</w:t>
-      </w:r>
-      <w:r>
-        <w:rPr>
-          <w:rStyle w:val="NormalTok"/>
-        </w:rPr>
-        <w:t xml:space="preserve"> type)) </w:t>
-      </w:r>
-      <w:r>
-        <w:rPr>
-          <w:rStyle w:val="SpecialCharTok"/>
-        </w:rPr>
-        <w:t xml:space="preserve">+</w:t>
-      </w:r>
-      <w:r>
-        <w:br/>
-      </w:r>
-      <w:r>
-        <w:rPr>
-          <w:rStyle w:val="NormalTok"/>
-        </w:rPr>
-        <w:t xml:space="preserve">    </w:t>
-      </w:r>
-      <w:r>
-        <w:rPr>
-          <w:rStyle w:val="FunctionTok"/>
-        </w:rPr>
-        <w:t xml:space="preserve">geom_point</w:t>
-      </w:r>
-      <w:r>
-        <w:rPr>
-          <w:rStyle w:val="NormalTok"/>
-        </w:rPr>
-        <w:t xml:space="preserve">() </w:t>
-      </w:r>
-      <w:r>
-        <w:rPr>
-          <w:rStyle w:val="SpecialCharTok"/>
-        </w:rPr>
-        <w:t xml:space="preserve">+</w:t>
-      </w:r>
-      <w:r>
-        <w:rPr>
-          <w:rStyle w:val="NormalTok"/>
-        </w:rPr>
-        <w:t xml:space="preserve"> </w:t>
-      </w:r>
-      <w:r>
-        <w:rPr>
-          <w:rStyle w:val="FunctionTok"/>
-        </w:rPr>
-        <w:t xml:space="preserve">theme_stata</w:t>
-      </w:r>
-      <w:r>
-        <w:rPr>
-          <w:rStyle w:val="NormalTok"/>
-        </w:rPr>
-        <w:t xml:space="preserve">(</w:t>
-      </w:r>
-      <w:r>
-        <w:rPr>
-          <w:rStyle w:val="AttributeTok"/>
-        </w:rPr>
-        <w:t xml:space="preserve">base_size=</w:t>
-      </w:r>
-      <w:r>
-        <w:rPr>
-          <w:rStyle w:val="DecValTok"/>
-        </w:rPr>
-        <w:t xml:space="preserve">4</w:t>
-      </w:r>
-      <w:r>
-        <w:rPr>
-          <w:rStyle w:val="NormalTok"/>
-        </w:rPr>
-        <w:t xml:space="preserve">) </w:t>
-      </w:r>
-      <w:r>
-        <w:rPr>
-          <w:rStyle w:val="SpecialCharTok"/>
-        </w:rPr>
-        <w:t xml:space="preserve">+</w:t>
-      </w:r>
-      <w:r>
-        <w:rPr>
-          <w:rStyle w:val="NormalTok"/>
-        </w:rPr>
-        <w:t xml:space="preserve"> </w:t>
-      </w:r>
-      <w:r>
-        <w:rPr>
-          <w:rStyle w:val="FunctionTok"/>
-        </w:rPr>
-        <w:t xml:space="preserve">scale_color_stata</w:t>
-      </w:r>
-      <w:r>
-        <w:rPr>
-          <w:rStyle w:val="NormalTok"/>
-        </w:rPr>
-        <w:t xml:space="preserve">()</w:t>
       </w:r>
     </w:p>
     <w:p>
@@ -22109,7 +21916,58 @@
         <w:rPr>
           <w:rStyle w:val="NormalTok"/>
         </w:rPr>
-        <w:t xml:space="preserve">vsearch2))</w:t>
+        <w:t xml:space="preserve">vsearch2),</w:t>
+      </w:r>
+      <w:r>
+        <w:br/>
+      </w:r>
+      <w:r>
+        <w:rPr>
+          <w:rStyle w:val="NormalTok"/>
+        </w:rPr>
+        <w:t xml:space="preserve">                       </w:t>
+      </w:r>
+      <w:r>
+        <w:rPr>
+          <w:rStyle w:val="AttributeTok"/>
+        </w:rPr>
+        <w:t xml:space="preserve">type=</w:t>
+      </w:r>
+      <w:r>
+        <w:rPr>
+          <w:rStyle w:val="FunctionTok"/>
+        </w:rPr>
+        <w:t xml:space="preserve">c</w:t>
+      </w:r>
+      <w:r>
+        <w:rPr>
+          <w:rStyle w:val="NormalTok"/>
+        </w:rPr>
+        <w:t xml:space="preserve">(bray_dada_df</w:t>
+      </w:r>
+      <w:r>
+        <w:rPr>
+          <w:rStyle w:val="SpecialCharTok"/>
+        </w:rPr>
+        <w:t xml:space="preserve">$</w:t>
+      </w:r>
+      <w:r>
+        <w:rPr>
+          <w:rStyle w:val="NormalTok"/>
+        </w:rPr>
+        <w:t xml:space="preserve">type,bray_dada_df</w:t>
+      </w:r>
+      <w:r>
+        <w:rPr>
+          <w:rStyle w:val="SpecialCharTok"/>
+        </w:rPr>
+        <w:t xml:space="preserve">$</w:t>
+      </w:r>
+      <w:r>
+        <w:rPr>
+          <w:rStyle w:val="NormalTok"/>
+        </w:rPr>
+        <w:t xml:space="preserve">type))</w:t>
       </w:r>
       <w:r>
         <w:br/>
@@ -22193,7 +22051,7 @@
         <w:rPr>
           <w:rStyle w:val="DecValTok"/>
         </w:rPr>
-        <w:t xml:space="preserve">262</w:t>
+        <w:t xml:space="preserve">182</w:t>
       </w:r>
       <w:r>
         <w:rPr>
@@ -22223,9 +22081,6 @@
         <w:br/>
       </w:r>
       <w:r>
-        <w:br/>
-      </w:r>
-      <w:r>
         <w:rPr>
           <w:rStyle w:val="NormalTok"/>
         </w:rPr>
@@ -22286,6 +22141,42 @@
         <w:t xml:space="preserve">+</w:t>
       </w:r>
       <w:r>
+        <w:rPr>
+          <w:rStyle w:val="NormalTok"/>
+        </w:rPr>
+        <w:t xml:space="preserve"> </w:t>
+      </w:r>
+      <w:r>
+        <w:rPr>
+          <w:rStyle w:val="FunctionTok"/>
+        </w:rPr>
+        <w:t xml:space="preserve">facet_wrap</w:t>
+      </w:r>
+      <w:r>
+        <w:rPr>
+          <w:rStyle w:val="NormalTok"/>
+        </w:rPr>
+        <w:t xml:space="preserve">(</w:t>
+      </w:r>
+      <w:r>
+        <w:rPr>
+          <w:rStyle w:val="SpecialCharTok"/>
+        </w:rPr>
+        <w:t xml:space="preserve">~</w:t>
+      </w:r>
+      <w:r>
+        <w:rPr>
+          <w:rStyle w:val="NormalTok"/>
+        </w:rPr>
+        <w:t xml:space="preserve"> type) </w:t>
+      </w:r>
+      <w:r>
+        <w:rPr>
+          <w:rStyle w:val="SpecialCharTok"/>
+        </w:rPr>
+        <w:t xml:space="preserve">+</w:t>
+      </w:r>
+      <w:r>
         <w:br/>
       </w:r>
       <w:r>
@@ -22322,7 +22213,7 @@
         <w:rPr>
           <w:rStyle w:val="FunctionTok"/>
         </w:rPr>
-        <w:t xml:space="preserve">theme_stata</w:t>
+        <w:t xml:space="preserve">theme_hc</w:t>
       </w:r>
       <w:r>
         <w:rPr>
@@ -22340,7 +22231,7 @@
         <w:rPr>
           <w:rStyle w:val="DecValTok"/>
         </w:rPr>
-        <w:t xml:space="preserve">5</w:t>
+        <w:t xml:space="preserve">7</w:t>
       </w:r>
       <w:r>
         <w:rPr>
@@ -22364,7 +22255,31 @@
         <w:rPr>
           <w:rStyle w:val="FunctionTok"/>
         </w:rPr>
-        <w:t xml:space="preserve">scale_color_stata</w:t>
+        <w:t xml:space="preserve">scale_color_igv</w:t>
+      </w:r>
+      <w:r>
+        <w:rPr>
+          <w:rStyle w:val="NormalTok"/>
+        </w:rPr>
+        <w:t xml:space="preserve">() </w:t>
+      </w:r>
+      <w:r>
+        <w:rPr>
+          <w:rStyle w:val="SpecialCharTok"/>
+        </w:rPr>
+        <w:t xml:space="preserve">+</w:t>
+      </w:r>
+      <w:r>
+        <w:rPr>
+          <w:rStyle w:val="NormalTok"/>
+        </w:rPr>
+        <w:t xml:space="preserve"> </w:t>
+      </w:r>
+      <w:r>
+        <w:rPr>
+          <w:rStyle w:val="FunctionTok"/>
+        </w:rPr>
+        <w:t xml:space="preserve">stat_ellipse</w:t>
       </w:r>
       <w:r>
         <w:rPr>
@@ -22404,31 +22319,7 @@
         <w:rPr>
           <w:rStyle w:val="NormalTok"/>
         </w:rPr>
-        <w:t xml:space="preserve">(plot_dada </w:t>
-      </w:r>
-      <w:r>
-        <w:rPr>
-          <w:rStyle w:val="SpecialCharTok"/>
-        </w:rPr>
-        <w:t xml:space="preserve">|</w:t>
-      </w:r>
-      <w:r>
-        <w:rPr>
-          <w:rStyle w:val="NormalTok"/>
-        </w:rPr>
-        <w:t xml:space="preserve"> plot_vsearch) </w:t>
-      </w:r>
-      <w:r>
-        <w:rPr>
-          <w:rStyle w:val="SpecialCharTok"/>
-        </w:rPr>
-        <w:t xml:space="preserve">/</w:t>
-      </w:r>
-      <w:r>
-        <w:rPr>
-          <w:rStyle w:val="NormalTok"/>
-        </w:rPr>
-        <w:t xml:space="preserve"> plot_both</w:t>
+        <w:t xml:space="preserve">plot_both</w:t>
       </w:r>
     </w:p>
     <w:p>
@@ -22527,7 +22418,7 @@
         <w:pStyle w:val="BodyText"/>
       </w:pPr>
       <w:r>
-        <w:t xml:space="preserve">Thus, denoising seem to work normally on shorter read lengths in contrast to 1,5 kbp full-length 16S rRNA gene. This is not surprising as algorithm relies on error-free reads that are used to build variant clusters. In long reads, even 99,5 % accuracy is not enough. At 1400 bp 0,5 % mean error rate means 7 sequencing errors per read.</w:t>
+        <w:t xml:space="preserve">Thus, denoising seem to work normally on shorter read lengths in contrast to 1,5 kbp full-length 16S rRNA gene.</w:t>
       </w:r>
     </w:p>
     <w:p>
@@ -22535,7 +22426,7 @@
         <w:pStyle w:val="BodyText"/>
       </w:pPr>
       <w:r>
-        <w:t xml:space="preserve">Shannon diversity results are higher when using vsearch. Which is also expected as at 99 % identity level clustering produces very high number of variants. Shannon values are brought much closer to each other, when data is agglomerated to genus level. Distribution of DNA sample values suggest that dada2 values probably reflect more likely reality.</w:t>
+        <w:t xml:space="preserve">Shannon diversity results are higher when using vsearch. Clustering at 99 % identity level produces very high number of variants, so that might cause overestimation. Shannon values are brought much closer to each other, when data is agglomerated to genus level.</w:t>
       </w:r>
     </w:p>
     <w:p>
@@ -22543,15 +22434,7 @@
         <w:pStyle w:val="BodyText"/>
       </w:pPr>
       <w:r>
-        <w:t xml:space="preserve">Bray-curtis plots share lot of similarities with slight offset. Dada result seems more realistic as DNA sample results are more dispersed.</w:t>
-      </w:r>
-    </w:p>
-    <w:p>
-      <w:pPr>
-        <w:pStyle w:val="BodyText"/>
-      </w:pPr>
-      <w:r>
-        <w:t xml:space="preserve">Vsearch using 97 % identity level would produce otu counts much closer to dada2 ASV number.</w:t>
+        <w:t xml:space="preserve">Bray-curtis plots are highly similar in samples with more than 10 000 counts.</w:t>
       </w:r>
     </w:p>
     <w:bookmarkEnd w:id="51"/>

</xml_diff>

<commit_message>
Fix on bray-curtis df
</commit_message>
<xml_diff>
--- a/dada_pipeline_rds_version.docx
+++ b/dada_pipeline_rds_version.docx
@@ -19792,7 +19792,7 @@
         <w:pStyle w:val="BodyText"/>
       </w:pPr>
       <w:r>
-        <w:t xml:space="preserve">Differences are very small</w:t>
+        <w:t xml:space="preserve">Differences are small</w:t>
       </w:r>
     </w:p>
     <w:p>
@@ -19805,7 +19805,7 @@
         <w:pStyle w:val="BodyText"/>
       </w:pPr>
       <w:r>
-        <w:t xml:space="preserve">Recalculate indexes after taxonomy have been agglomerated from species to genus level.</w:t>
+        <w:t xml:space="preserve">Recalculate indexes after taxonomy have been agglomerated to genus level</w:t>
       </w:r>
     </w:p>
     <w:p>
@@ -22039,7 +22039,7 @@
         <w:rPr>
           <w:rStyle w:val="DecValTok"/>
         </w:rPr>
-        <w:t xml:space="preserve">132</w:t>
+        <w:t xml:space="preserve">92</w:t>
       </w:r>
       <w:r>
         <w:rPr>
@@ -22394,7 +22394,7 @@
         <w:pStyle w:val="FirstParagraph"/>
       </w:pPr>
       <w:r>
-        <w:t xml:space="preserve">Customised sup basecalling produce quality matching Illumina ja Ion Torrent</w:t>
+        <w:t xml:space="preserve">Customised sup basecalling produce high quality reads</w:t>
       </w:r>
     </w:p>
     <w:p>
@@ -22418,7 +22418,7 @@
         <w:pStyle w:val="BodyText"/>
       </w:pPr>
       <w:r>
-        <w:t xml:space="preserve">Thus, denoising seem to work normally on shorter read lengths in contrast to 1,5 kbp full-length 16S rRNA gene.</w:t>
+        <w:t xml:space="preserve">Thus, denoising seem to work normally on shorter read lengths</w:t>
       </w:r>
     </w:p>
     <w:p>
@@ -22426,7 +22426,7 @@
         <w:pStyle w:val="BodyText"/>
       </w:pPr>
       <w:r>
-        <w:t xml:space="preserve">Shannon diversity results are higher when using vsearch. Clustering at 99 % identity level produces very high number of variants, so that might cause overestimation. Shannon values are brought much closer to each other, when data is agglomerated to genus level.</w:t>
+        <w:t xml:space="preserve">Shannon diversity results are higher when using vsearch. Clustering at 99 % identity level produces very high number of variants, so that might cause overestimation. Shannon values are brought much closer to each other, when data is agglomerated.</w:t>
       </w:r>
     </w:p>
     <w:p>
@@ -22434,7 +22434,7 @@
         <w:pStyle w:val="BodyText"/>
       </w:pPr>
       <w:r>
-        <w:t xml:space="preserve">Bray-curtis plots are highly similar in samples with more than 10 000 counts.</w:t>
+        <w:t xml:space="preserve">Bray-curtis plots are very similar in samples with more than 10 000 counts.</w:t>
       </w:r>
     </w:p>
     <w:bookmarkEnd w:id="51"/>
@@ -22492,7 +22492,7 @@
         <w:pStyle w:val="BodyText"/>
       </w:pPr>
       <w:r>
-        <w:t xml:space="preserve">Cost per bp in amplicon sequencing is great compared to MiSeq</w:t>
+        <w:t xml:space="preserve">Cost per bp in amplicon sequencing is good compared to MiSeq</w:t>
       </w:r>
     </w:p>
     <w:bookmarkEnd w:id="52"/>
@@ -22518,7 +22518,7 @@
         <w:pStyle w:val="BodyText"/>
       </w:pPr>
       <w:r>
-        <w:t xml:space="preserve">High accuracy basecalling is computationally intensive</w:t>
+        <w:t xml:space="preserve">High accuracy basecalling is computationally quite intensive</w:t>
       </w:r>
     </w:p>
     <w:p>

</xml_diff>